<commit_message>
created plan, system components found
</commit_message>
<xml_diff>
--- a/TCWD.docx
+++ b/TCWD.docx
@@ -1,22 +1,20 @@
 
 <file path=word/document.xml><?xml version="1.0" encoding="utf-8"?>
-<w:document xmlns:wpc="http://schemas.microsoft.com/office/word/2010/wordprocessingCanvas" xmlns:cx="http://schemas.microsoft.com/office/drawing/2014/chartex" xmlns:mc="http://schemas.openxmlformats.org/markup-compatibility/2006" xmlns:o="urn:schemas-microsoft-com:office:office" xmlns:r="http://schemas.openxmlformats.org/officeDocument/2006/relationships" xmlns:m="http://schemas.openxmlformats.org/officeDocument/2006/math" xmlns:v="urn:schemas-microsoft-com:vml" xmlns:wp14="http://schemas.microsoft.com/office/word/2010/wordprocessingDrawing" xmlns:wp="http://schemas.openxmlformats.org/drawingml/2006/wordprocessingDrawing" xmlns:w10="urn:schemas-microsoft-com:office:word" xmlns:w="http://schemas.openxmlformats.org/wordprocessingml/2006/main" xmlns:w14="http://schemas.microsoft.com/office/word/2010/wordml" xmlns:w15="http://schemas.microsoft.com/office/word/2012/wordml" xmlns:w16se="http://schemas.microsoft.com/office/word/2015/wordml/symex" xmlns:wpg="http://schemas.microsoft.com/office/word/2010/wordprocessingGroup" xmlns:wpi="http://schemas.microsoft.com/office/word/2010/wordprocessingInk" xmlns:wne="http://schemas.microsoft.com/office/word/2006/wordml" xmlns:wps="http://schemas.microsoft.com/office/word/2010/wordprocessingShape" mc:Ignorable="w14 w15 w16se wp14">
+<w:document xmlns:wpc="http://schemas.microsoft.com/office/word/2010/wordprocessingCanvas" xmlns:cx="http://schemas.microsoft.com/office/drawing/2014/chartex" xmlns:cx1="http://schemas.microsoft.com/office/drawing/2015/9/8/chartex" xmlns:cx2="http://schemas.microsoft.com/office/drawing/2015/10/21/chartex" xmlns:cx3="http://schemas.microsoft.com/office/drawing/2016/5/9/chartex" xmlns:cx4="http://schemas.microsoft.com/office/drawing/2016/5/10/chartex" xmlns:cx5="http://schemas.microsoft.com/office/drawing/2016/5/11/chartex" xmlns:cx6="http://schemas.microsoft.com/office/drawing/2016/5/12/chartex" xmlns:cx7="http://schemas.microsoft.com/office/drawing/2016/5/13/chartex" xmlns:cx8="http://schemas.microsoft.com/office/drawing/2016/5/14/chartex" xmlns:mc="http://schemas.openxmlformats.org/markup-compatibility/2006" xmlns:aink="http://schemas.microsoft.com/office/drawing/2016/ink" xmlns:am3d="http://schemas.microsoft.com/office/drawing/2017/model3d" xmlns:o="urn:schemas-microsoft-com:office:office" xmlns:r="http://schemas.openxmlformats.org/officeDocument/2006/relationships" xmlns:m="http://schemas.openxmlformats.org/officeDocument/2006/math" xmlns:v="urn:schemas-microsoft-com:vml" xmlns:wp14="http://schemas.microsoft.com/office/word/2010/wordprocessingDrawing" xmlns:wp="http://schemas.openxmlformats.org/drawingml/2006/wordprocessingDrawing" xmlns:w10="urn:schemas-microsoft-com:office:word" xmlns:w="http://schemas.openxmlformats.org/wordprocessingml/2006/main" xmlns:w14="http://schemas.microsoft.com/office/word/2010/wordml" xmlns:w15="http://schemas.microsoft.com/office/word/2012/wordml" xmlns:w16cex="http://schemas.microsoft.com/office/word/2018/wordml/cex" xmlns:w16cid="http://schemas.microsoft.com/office/word/2016/wordml/cid" xmlns:w16="http://schemas.microsoft.com/office/word/2018/wordml" xmlns:w16sdtdh="http://schemas.microsoft.com/office/word/2020/wordml/sdtdatahash" xmlns:w16se="http://schemas.microsoft.com/office/word/2015/wordml/symex" xmlns:wpg="http://schemas.microsoft.com/office/word/2010/wordprocessingGroup" xmlns:wpi="http://schemas.microsoft.com/office/word/2010/wordprocessingInk" xmlns:wne="http://schemas.microsoft.com/office/word/2006/wordml" xmlns:wps="http://schemas.microsoft.com/office/word/2010/wordprocessingShape" mc:Ignorable="w14 w15 w16se w16cid w16 w16cex w16sdtdh wp14">
   <w:body>
     <w:p>
       <w:pPr>
         <w:spacing w:after="0" w:line="240" w:lineRule="auto"/>
         <w:jc w:val="center"/>
         <w:rPr>
-          <w:rFonts w:ascii="Times New Roman" w:eastAsia="Times New Roman" w:hAnsi="Times New Roman" w:cs="Times New Roman"/>
-          <w:sz w:val="28"/>
-          <w:szCs w:val="28"/>
-          <w:lang w:eastAsia="ru-RU"/>
-        </w:rPr>
-      </w:pPr>
-      <w:r>
-        <w:rPr>
-          <w:rFonts w:ascii="Times New Roman" w:eastAsia="Times New Roman" w:hAnsi="Times New Roman" w:cs="Times New Roman"/>
-          <w:sz w:val="28"/>
+          <w:rFonts w:eastAsia="Times New Roman" w:cs="Times New Roman"/>
+          <w:szCs w:val="28"/>
+          <w:lang w:eastAsia="ru-RU"/>
+        </w:rPr>
+      </w:pPr>
+      <w:r>
+        <w:rPr>
+          <w:rFonts w:eastAsia="Times New Roman" w:cs="Times New Roman"/>
           <w:szCs w:val="28"/>
           <w:lang w:eastAsia="ru-RU"/>
         </w:rPr>
@@ -28,8 +26,7 @@
         <w:spacing w:after="0" w:line="240" w:lineRule="auto"/>
         <w:jc w:val="center"/>
         <w:rPr>
-          <w:rFonts w:ascii="Times New Roman" w:eastAsia="Times New Roman" w:hAnsi="Times New Roman" w:cs="Times New Roman"/>
-          <w:sz w:val="28"/>
+          <w:rFonts w:eastAsia="Times New Roman" w:cs="Times New Roman"/>
           <w:szCs w:val="28"/>
           <w:lang w:eastAsia="ru-RU"/>
         </w:rPr>
@@ -40,16 +37,14 @@
         <w:spacing w:after="0" w:line="240" w:lineRule="auto"/>
         <w:jc w:val="center"/>
         <w:rPr>
-          <w:rFonts w:ascii="Times New Roman" w:eastAsia="Times New Roman" w:hAnsi="Times New Roman" w:cs="Times New Roman"/>
-          <w:sz w:val="28"/>
-          <w:szCs w:val="28"/>
-          <w:lang w:eastAsia="ru-RU"/>
-        </w:rPr>
-      </w:pPr>
-      <w:r>
-        <w:rPr>
-          <w:rFonts w:ascii="Times New Roman" w:eastAsia="Times New Roman" w:hAnsi="Times New Roman" w:cs="Times New Roman"/>
-          <w:sz w:val="28"/>
+          <w:rFonts w:eastAsia="Times New Roman" w:cs="Times New Roman"/>
+          <w:szCs w:val="28"/>
+          <w:lang w:eastAsia="ru-RU"/>
+        </w:rPr>
+      </w:pPr>
+      <w:r>
+        <w:rPr>
+          <w:rFonts w:eastAsia="Times New Roman" w:cs="Times New Roman"/>
           <w:szCs w:val="28"/>
           <w:lang w:eastAsia="ru-RU"/>
         </w:rPr>
@@ -61,18 +56,16 @@
         <w:spacing w:after="0" w:line="240" w:lineRule="auto"/>
         <w:jc w:val="center"/>
         <w:rPr>
-          <w:rFonts w:ascii="Times New Roman" w:eastAsia="Times New Roman" w:hAnsi="Times New Roman" w:cs="Times New Roman"/>
+          <w:rFonts w:eastAsia="Times New Roman" w:cs="Times New Roman"/>
           <w:caps/>
-          <w:sz w:val="28"/>
-          <w:szCs w:val="28"/>
-          <w:lang w:eastAsia="ru-RU"/>
-        </w:rPr>
-      </w:pPr>
-      <w:r>
-        <w:rPr>
-          <w:rFonts w:ascii="Times New Roman" w:eastAsia="Times New Roman" w:hAnsi="Times New Roman" w:cs="Times New Roman"/>
+          <w:szCs w:val="28"/>
+          <w:lang w:eastAsia="ru-RU"/>
+        </w:rPr>
+      </w:pPr>
+      <w:r>
+        <w:rPr>
+          <w:rFonts w:eastAsia="Times New Roman" w:cs="Times New Roman"/>
           <w:caps/>
-          <w:sz w:val="28"/>
           <w:szCs w:val="28"/>
           <w:lang w:eastAsia="ru-RU"/>
         </w:rPr>
@@ -84,18 +77,16 @@
         <w:spacing w:after="0" w:line="240" w:lineRule="auto"/>
         <w:jc w:val="center"/>
         <w:rPr>
-          <w:rFonts w:ascii="Times New Roman" w:eastAsia="Times New Roman" w:hAnsi="Times New Roman" w:cs="Times New Roman"/>
+          <w:rFonts w:eastAsia="Times New Roman" w:cs="Times New Roman"/>
           <w:caps/>
-          <w:sz w:val="28"/>
-          <w:szCs w:val="28"/>
-          <w:lang w:eastAsia="ru-RU"/>
-        </w:rPr>
-      </w:pPr>
-      <w:r>
-        <w:rPr>
-          <w:rFonts w:ascii="Times New Roman" w:eastAsia="Times New Roman" w:hAnsi="Times New Roman" w:cs="Times New Roman"/>
+          <w:szCs w:val="28"/>
+          <w:lang w:eastAsia="ru-RU"/>
+        </w:rPr>
+      </w:pPr>
+      <w:r>
+        <w:rPr>
+          <w:rFonts w:eastAsia="Times New Roman" w:cs="Times New Roman"/>
           <w:caps/>
-          <w:sz w:val="28"/>
           <w:szCs w:val="28"/>
           <w:lang w:eastAsia="ru-RU"/>
         </w:rPr>
@@ -106,8 +97,7 @@
       <w:pPr>
         <w:spacing w:after="0" w:line="240" w:lineRule="auto"/>
         <w:rPr>
-          <w:rFonts w:ascii="Times New Roman" w:eastAsia="Times New Roman" w:hAnsi="Times New Roman" w:cs="Times New Roman"/>
-          <w:sz w:val="28"/>
+          <w:rFonts w:eastAsia="Times New Roman" w:cs="Times New Roman"/>
           <w:szCs w:val="28"/>
           <w:lang w:eastAsia="ru-RU"/>
         </w:rPr>
@@ -117,16 +107,14 @@
       <w:pPr>
         <w:spacing w:after="0" w:line="240" w:lineRule="auto"/>
         <w:rPr>
-          <w:rFonts w:ascii="Times New Roman" w:eastAsia="Times New Roman" w:hAnsi="Times New Roman" w:cs="Times New Roman"/>
-          <w:sz w:val="28"/>
-          <w:szCs w:val="28"/>
-          <w:lang w:eastAsia="ru-RU"/>
-        </w:rPr>
-      </w:pPr>
-      <w:r>
-        <w:rPr>
-          <w:rFonts w:ascii="Times New Roman" w:eastAsia="Times New Roman" w:hAnsi="Times New Roman" w:cs="Times New Roman"/>
-          <w:sz w:val="28"/>
+          <w:rFonts w:eastAsia="Times New Roman" w:cs="Times New Roman"/>
+          <w:szCs w:val="28"/>
+          <w:lang w:eastAsia="ru-RU"/>
+        </w:rPr>
+      </w:pPr>
+      <w:r>
+        <w:rPr>
+          <w:rFonts w:eastAsia="Times New Roman" w:cs="Times New Roman"/>
           <w:szCs w:val="28"/>
           <w:lang w:eastAsia="ru-RU"/>
         </w:rPr>
@@ -134,8 +122,7 @@
       </w:r>
       <w:r>
         <w:rPr>
-          <w:rFonts w:ascii="Times New Roman" w:eastAsia="Times New Roman" w:hAnsi="Times New Roman" w:cs="Times New Roman"/>
-          <w:sz w:val="28"/>
+          <w:rFonts w:eastAsia="Times New Roman" w:cs="Times New Roman"/>
           <w:szCs w:val="28"/>
           <w:lang w:eastAsia="ru-RU"/>
         </w:rPr>
@@ -143,8 +130,7 @@
       </w:r>
       <w:r>
         <w:rPr>
-          <w:rFonts w:ascii="Times New Roman" w:eastAsia="Times New Roman" w:hAnsi="Times New Roman" w:cs="Times New Roman"/>
-          <w:sz w:val="28"/>
+          <w:rFonts w:eastAsia="Times New Roman" w:cs="Times New Roman"/>
           <w:szCs w:val="28"/>
           <w:lang w:eastAsia="ru-RU"/>
         </w:rPr>
@@ -156,8 +142,7 @@
       <w:pPr>
         <w:spacing w:after="0" w:line="240" w:lineRule="auto"/>
         <w:rPr>
-          <w:rFonts w:ascii="Times New Roman" w:eastAsia="Times New Roman" w:hAnsi="Times New Roman" w:cs="Times New Roman"/>
-          <w:sz w:val="28"/>
+          <w:rFonts w:eastAsia="Times New Roman" w:cs="Times New Roman"/>
           <w:szCs w:val="28"/>
           <w:lang w:eastAsia="ru-RU"/>
         </w:rPr>
@@ -167,16 +152,14 @@
       <w:pPr>
         <w:spacing w:after="0" w:line="240" w:lineRule="auto"/>
         <w:rPr>
-          <w:rFonts w:ascii="Times New Roman" w:eastAsia="Times New Roman" w:hAnsi="Times New Roman" w:cs="Times New Roman"/>
-          <w:sz w:val="28"/>
-          <w:szCs w:val="28"/>
-          <w:lang w:eastAsia="ru-RU"/>
-        </w:rPr>
-      </w:pPr>
-      <w:r>
-        <w:rPr>
-          <w:rFonts w:ascii="Times New Roman" w:eastAsia="Times New Roman" w:hAnsi="Times New Roman" w:cs="Times New Roman"/>
-          <w:sz w:val="28"/>
+          <w:rFonts w:eastAsia="Times New Roman" w:cs="Times New Roman"/>
+          <w:szCs w:val="28"/>
+          <w:lang w:eastAsia="ru-RU"/>
+        </w:rPr>
+      </w:pPr>
+      <w:r>
+        <w:rPr>
+          <w:rFonts w:eastAsia="Times New Roman" w:cs="Times New Roman"/>
           <w:szCs w:val="28"/>
           <w:lang w:eastAsia="ru-RU"/>
         </w:rPr>
@@ -184,8 +167,7 @@
       </w:r>
       <w:r>
         <w:rPr>
-          <w:rFonts w:ascii="Times New Roman" w:eastAsia="Times New Roman" w:hAnsi="Times New Roman" w:cs="Times New Roman"/>
-          <w:sz w:val="28"/>
+          <w:rFonts w:eastAsia="Times New Roman" w:cs="Times New Roman"/>
           <w:szCs w:val="28"/>
           <w:lang w:eastAsia="ru-RU"/>
         </w:rPr>
@@ -193,8 +175,7 @@
       </w:r>
       <w:r>
         <w:rPr>
-          <w:rFonts w:ascii="Times New Roman" w:eastAsia="Times New Roman" w:hAnsi="Times New Roman" w:cs="Times New Roman"/>
-          <w:sz w:val="28"/>
+          <w:rFonts w:eastAsia="Times New Roman" w:cs="Times New Roman"/>
           <w:szCs w:val="28"/>
           <w:lang w:eastAsia="ru-RU"/>
         </w:rPr>
@@ -206,8 +187,7 @@
       <w:pPr>
         <w:spacing w:after="0" w:line="240" w:lineRule="auto"/>
         <w:rPr>
-          <w:rFonts w:ascii="Times New Roman" w:eastAsia="Times New Roman" w:hAnsi="Times New Roman" w:cs="Times New Roman"/>
-          <w:sz w:val="28"/>
+          <w:rFonts w:eastAsia="Times New Roman" w:cs="Times New Roman"/>
           <w:szCs w:val="28"/>
           <w:lang w:eastAsia="ru-RU"/>
         </w:rPr>
@@ -217,16 +197,14 @@
       <w:pPr>
         <w:spacing w:after="0" w:line="240" w:lineRule="auto"/>
         <w:rPr>
-          <w:rFonts w:ascii="Times New Roman" w:eastAsia="Times New Roman" w:hAnsi="Times New Roman" w:cs="Times New Roman"/>
-          <w:sz w:val="28"/>
-          <w:szCs w:val="28"/>
-          <w:lang w:eastAsia="ru-RU"/>
-        </w:rPr>
-      </w:pPr>
-      <w:r>
-        <w:rPr>
-          <w:rFonts w:ascii="Times New Roman" w:eastAsia="Times New Roman" w:hAnsi="Times New Roman" w:cs="Times New Roman"/>
-          <w:sz w:val="28"/>
+          <w:rFonts w:eastAsia="Times New Roman" w:cs="Times New Roman"/>
+          <w:szCs w:val="28"/>
+          <w:lang w:eastAsia="ru-RU"/>
+        </w:rPr>
+      </w:pPr>
+      <w:r>
+        <w:rPr>
+          <w:rFonts w:eastAsia="Times New Roman" w:cs="Times New Roman"/>
           <w:szCs w:val="28"/>
           <w:lang w:eastAsia="ru-RU"/>
         </w:rPr>
@@ -234,8 +212,7 @@
       </w:r>
       <w:r>
         <w:rPr>
-          <w:rFonts w:ascii="Times New Roman" w:eastAsia="Times New Roman" w:hAnsi="Times New Roman" w:cs="Times New Roman"/>
-          <w:sz w:val="28"/>
+          <w:rFonts w:eastAsia="Times New Roman" w:cs="Times New Roman"/>
           <w:szCs w:val="28"/>
           <w:lang w:eastAsia="ru-RU"/>
         </w:rPr>
@@ -243,8 +220,7 @@
       </w:r>
       <w:r>
         <w:rPr>
-          <w:rFonts w:ascii="Times New Roman" w:eastAsia="Times New Roman" w:hAnsi="Times New Roman" w:cs="Times New Roman"/>
-          <w:sz w:val="28"/>
+          <w:rFonts w:eastAsia="Times New Roman" w:cs="Times New Roman"/>
           <w:szCs w:val="28"/>
           <w:lang w:eastAsia="ru-RU"/>
         </w:rPr>
@@ -255,8 +231,7 @@
       <w:pPr>
         <w:spacing w:after="0" w:line="240" w:lineRule="auto"/>
         <w:rPr>
-          <w:rFonts w:ascii="Times New Roman" w:eastAsia="Times New Roman" w:hAnsi="Times New Roman" w:cs="Times New Roman"/>
-          <w:sz w:val="28"/>
+          <w:rFonts w:eastAsia="Times New Roman" w:cs="Times New Roman"/>
           <w:szCs w:val="28"/>
           <w:lang w:eastAsia="ru-RU"/>
         </w:rPr>
@@ -292,8 +267,7 @@
           <w:p>
             <w:pPr>
               <w:rPr>
-                <w:rFonts w:ascii="Times New Roman" w:eastAsia="Times New Roman" w:hAnsi="Times New Roman" w:cs="Times New Roman"/>
-                <w:sz w:val="28"/>
+                <w:rFonts w:eastAsia="Times New Roman" w:cs="Times New Roman"/>
                 <w:szCs w:val="28"/>
                 <w:lang w:eastAsia="ru-RU"/>
               </w:rPr>
@@ -308,18 +282,16 @@
           <w:p>
             <w:pPr>
               <w:rPr>
-                <w:rFonts w:ascii="Times New Roman" w:eastAsia="Times New Roman" w:hAnsi="Times New Roman" w:cs="Times New Roman"/>
+                <w:rFonts w:eastAsia="Times New Roman" w:cs="Times New Roman"/>
                 <w:i/>
-                <w:sz w:val="28"/>
                 <w:szCs w:val="28"/>
                 <w:lang w:eastAsia="ru-RU"/>
               </w:rPr>
             </w:pPr>
             <w:r>
               <w:rPr>
-                <w:rFonts w:ascii="Times New Roman" w:eastAsia="Times New Roman" w:hAnsi="Times New Roman" w:cs="Times New Roman"/>
+                <w:rFonts w:eastAsia="Times New Roman" w:cs="Times New Roman"/>
                 <w:i/>
-                <w:sz w:val="28"/>
                 <w:szCs w:val="28"/>
                 <w:lang w:eastAsia="ru-RU"/>
               </w:rPr>
@@ -340,8 +312,7 @@
           <w:p>
             <w:pPr>
               <w:rPr>
-                <w:rFonts w:ascii="Times New Roman" w:eastAsia="Times New Roman" w:hAnsi="Times New Roman" w:cs="Times New Roman"/>
-                <w:sz w:val="28"/>
+                <w:rFonts w:eastAsia="Times New Roman" w:cs="Times New Roman"/>
                 <w:szCs w:val="28"/>
                 <w:lang w:eastAsia="ru-RU"/>
               </w:rPr>
@@ -356,16 +327,14 @@
           <w:p>
             <w:pPr>
               <w:rPr>
-                <w:rFonts w:ascii="Times New Roman" w:eastAsia="Times New Roman" w:hAnsi="Times New Roman" w:cs="Times New Roman"/>
-                <w:sz w:val="28"/>
+                <w:rFonts w:eastAsia="Times New Roman" w:cs="Times New Roman"/>
                 <w:szCs w:val="28"/>
                 <w:lang w:val="en-US" w:eastAsia="ru-RU"/>
               </w:rPr>
             </w:pPr>
             <w:r>
               <w:rPr>
-                <w:rFonts w:ascii="Times New Roman" w:eastAsia="Times New Roman" w:hAnsi="Times New Roman" w:cs="Times New Roman"/>
-                <w:sz w:val="28"/>
+                <w:rFonts w:eastAsia="Times New Roman" w:cs="Times New Roman"/>
                 <w:szCs w:val="28"/>
                 <w:lang w:eastAsia="ru-RU"/>
               </w:rPr>
@@ -373,8 +342,7 @@
             </w:r>
             <w:r>
               <w:rPr>
-                <w:rFonts w:ascii="Times New Roman" w:eastAsia="Times New Roman" w:hAnsi="Times New Roman" w:cs="Times New Roman"/>
-                <w:sz w:val="28"/>
+                <w:rFonts w:eastAsia="Times New Roman" w:cs="Times New Roman"/>
                 <w:szCs w:val="28"/>
                 <w:lang w:eastAsia="ru-RU"/>
               </w:rPr>
@@ -395,8 +363,7 @@
           <w:p>
             <w:pPr>
               <w:rPr>
-                <w:rFonts w:ascii="Times New Roman" w:eastAsia="Times New Roman" w:hAnsi="Times New Roman" w:cs="Times New Roman"/>
-                <w:sz w:val="28"/>
+                <w:rFonts w:eastAsia="Times New Roman" w:cs="Times New Roman"/>
                 <w:szCs w:val="28"/>
                 <w:lang w:eastAsia="ru-RU"/>
               </w:rPr>
@@ -411,16 +378,14 @@
           <w:p>
             <w:pPr>
               <w:rPr>
-                <w:rFonts w:ascii="Times New Roman" w:eastAsia="Times New Roman" w:hAnsi="Times New Roman" w:cs="Times New Roman"/>
-                <w:sz w:val="28"/>
+                <w:rFonts w:eastAsia="Times New Roman" w:cs="Times New Roman"/>
                 <w:szCs w:val="28"/>
                 <w:lang w:eastAsia="ru-RU"/>
               </w:rPr>
             </w:pPr>
             <w:r>
               <w:rPr>
-                <w:rFonts w:ascii="Times New Roman" w:eastAsia="Times New Roman" w:hAnsi="Times New Roman" w:cs="Times New Roman"/>
-                <w:sz w:val="28"/>
+                <w:rFonts w:eastAsia="Times New Roman" w:cs="Times New Roman"/>
                 <w:szCs w:val="28"/>
                 <w:lang w:eastAsia="ru-RU"/>
               </w:rPr>
@@ -428,8 +393,7 @@
             </w:r>
             <w:r>
               <w:rPr>
-                <w:rFonts w:ascii="Times New Roman" w:eastAsia="Times New Roman" w:hAnsi="Times New Roman" w:cs="Times New Roman"/>
-                <w:sz w:val="28"/>
+                <w:rFonts w:eastAsia="Times New Roman" w:cs="Times New Roman"/>
                 <w:szCs w:val="28"/>
                 <w:lang w:eastAsia="ru-RU"/>
               </w:rPr>
@@ -443,8 +407,7 @@
       <w:pPr>
         <w:spacing w:after="0" w:line="240" w:lineRule="auto"/>
         <w:rPr>
-          <w:rFonts w:ascii="Times New Roman" w:eastAsia="Times New Roman" w:hAnsi="Times New Roman" w:cs="Times New Roman"/>
-          <w:sz w:val="28"/>
+          <w:rFonts w:eastAsia="Times New Roman" w:cs="Times New Roman"/>
           <w:szCs w:val="28"/>
           <w:lang w:eastAsia="ru-RU"/>
         </w:rPr>
@@ -454,8 +417,7 @@
       <w:pPr>
         <w:spacing w:after="0" w:line="240" w:lineRule="auto"/>
         <w:rPr>
-          <w:rFonts w:ascii="Times New Roman" w:eastAsia="Times New Roman" w:hAnsi="Times New Roman" w:cs="Times New Roman"/>
-          <w:sz w:val="28"/>
+          <w:rFonts w:eastAsia="Times New Roman" w:cs="Times New Roman"/>
           <w:szCs w:val="28"/>
           <w:lang w:eastAsia="ru-RU"/>
         </w:rPr>
@@ -466,9 +428,8 @@
         <w:spacing w:after="0" w:line="240" w:lineRule="auto"/>
         <w:jc w:val="center"/>
         <w:rPr>
-          <w:rFonts w:ascii="Times New Roman" w:eastAsia="Times New Roman" w:hAnsi="Times New Roman" w:cs="Times New Roman"/>
+          <w:rFonts w:eastAsia="Times New Roman" w:cs="Times New Roman"/>
           <w:caps/>
-          <w:sz w:val="28"/>
           <w:szCs w:val="28"/>
           <w:lang w:eastAsia="ru-RU"/>
         </w:rPr>
@@ -476,9 +437,8 @@
       <w:bookmarkStart w:id="0" w:name="_Toc246409749"/>
       <w:r>
         <w:rPr>
-          <w:rFonts w:ascii="Times New Roman" w:eastAsia="Times New Roman" w:hAnsi="Times New Roman" w:cs="Times New Roman"/>
+          <w:rFonts w:eastAsia="Times New Roman" w:cs="Times New Roman"/>
           <w:caps/>
-          <w:sz w:val="28"/>
           <w:szCs w:val="28"/>
           <w:lang w:eastAsia="ru-RU"/>
         </w:rPr>
@@ -491,16 +451,14 @@
         <w:spacing w:after="0" w:line="240" w:lineRule="auto"/>
         <w:jc w:val="center"/>
         <w:rPr>
-          <w:rFonts w:ascii="Times New Roman" w:eastAsia="Times New Roman" w:hAnsi="Times New Roman" w:cs="Times New Roman"/>
-          <w:sz w:val="28"/>
-          <w:szCs w:val="28"/>
-          <w:lang w:eastAsia="ru-RU"/>
-        </w:rPr>
-      </w:pPr>
-      <w:r>
-        <w:rPr>
-          <w:rFonts w:ascii="Times New Roman" w:eastAsia="Times New Roman" w:hAnsi="Times New Roman" w:cs="Times New Roman"/>
-          <w:sz w:val="28"/>
+          <w:rFonts w:eastAsia="Times New Roman" w:cs="Times New Roman"/>
+          <w:szCs w:val="28"/>
+          <w:lang w:eastAsia="ru-RU"/>
+        </w:rPr>
+      </w:pPr>
+      <w:r>
+        <w:rPr>
+          <w:rFonts w:eastAsia="Times New Roman" w:cs="Times New Roman"/>
           <w:szCs w:val="28"/>
           <w:lang w:eastAsia="ru-RU"/>
         </w:rPr>
@@ -512,16 +470,14 @@
         <w:spacing w:after="0" w:line="240" w:lineRule="auto"/>
         <w:jc w:val="center"/>
         <w:rPr>
-          <w:rFonts w:ascii="Times New Roman" w:eastAsia="Times New Roman" w:hAnsi="Times New Roman" w:cs="Times New Roman"/>
-          <w:sz w:val="28"/>
-          <w:szCs w:val="28"/>
-          <w:lang w:eastAsia="ru-RU"/>
-        </w:rPr>
-      </w:pPr>
-      <w:r>
-        <w:rPr>
-          <w:rFonts w:ascii="Times New Roman" w:eastAsia="Times New Roman" w:hAnsi="Times New Roman" w:cs="Times New Roman"/>
-          <w:sz w:val="28"/>
+          <w:rFonts w:eastAsia="Times New Roman" w:cs="Times New Roman"/>
+          <w:szCs w:val="28"/>
+          <w:lang w:eastAsia="ru-RU"/>
+        </w:rPr>
+      </w:pPr>
+      <w:r>
+        <w:rPr>
+          <w:rFonts w:eastAsia="Times New Roman" w:cs="Times New Roman"/>
           <w:szCs w:val="28"/>
           <w:lang w:eastAsia="ru-RU"/>
         </w:rPr>
@@ -533,8 +489,7 @@
         <w:spacing w:after="0" w:line="240" w:lineRule="auto"/>
         <w:jc w:val="center"/>
         <w:rPr>
-          <w:rFonts w:ascii="Times New Roman" w:eastAsia="Times New Roman" w:hAnsi="Times New Roman" w:cs="Times New Roman"/>
-          <w:sz w:val="28"/>
+          <w:rFonts w:eastAsia="Times New Roman" w:cs="Times New Roman"/>
           <w:szCs w:val="28"/>
           <w:lang w:eastAsia="ru-RU"/>
         </w:rPr>
@@ -545,20 +500,18 @@
         <w:spacing w:after="0" w:line="240" w:lineRule="auto"/>
         <w:jc w:val="center"/>
         <w:rPr>
-          <w:rFonts w:ascii="Times New Roman" w:eastAsia="Times New Roman" w:hAnsi="Times New Roman" w:cs="Times New Roman"/>
+          <w:rFonts w:eastAsia="Times New Roman" w:cs="Times New Roman"/>
           <w:b/>
           <w:caps/>
-          <w:sz w:val="28"/>
-          <w:szCs w:val="28"/>
-          <w:lang w:eastAsia="ru-RU"/>
-        </w:rPr>
-      </w:pPr>
-      <w:r>
-        <w:rPr>
-          <w:rFonts w:ascii="Times New Roman" w:eastAsia="Times New Roman" w:hAnsi="Times New Roman" w:cs="Times New Roman"/>
+          <w:szCs w:val="28"/>
+          <w:lang w:eastAsia="ru-RU"/>
+        </w:rPr>
+      </w:pPr>
+      <w:r>
+        <w:rPr>
+          <w:rFonts w:eastAsia="Times New Roman" w:cs="Times New Roman"/>
           <w:b/>
           <w:caps/>
-          <w:sz w:val="28"/>
           <w:szCs w:val="28"/>
           <w:lang w:eastAsia="ru-RU"/>
         </w:rPr>
@@ -566,10 +519,9 @@
       </w:r>
       <w:r>
         <w:rPr>
-          <w:rFonts w:ascii="Times New Roman" w:eastAsia="Times New Roman" w:hAnsi="Times New Roman" w:cs="Times New Roman"/>
+          <w:rFonts w:eastAsia="Times New Roman" w:cs="Times New Roman"/>
           <w:b/>
           <w:caps/>
-          <w:sz w:val="28"/>
           <w:szCs w:val="28"/>
           <w:lang w:val="en-US" w:eastAsia="ru-RU"/>
         </w:rPr>
@@ -581,8 +533,7 @@
         <w:spacing w:after="0" w:line="240" w:lineRule="auto"/>
         <w:jc w:val="center"/>
         <w:rPr>
-          <w:rFonts w:ascii="Times New Roman" w:eastAsia="Times New Roman" w:hAnsi="Times New Roman" w:cs="Times New Roman"/>
-          <w:sz w:val="28"/>
+          <w:rFonts w:eastAsia="Times New Roman" w:cs="Times New Roman"/>
           <w:szCs w:val="28"/>
           <w:lang w:eastAsia="ru-RU"/>
         </w:rPr>
@@ -595,16 +546,14 @@
         <w:spacing w:after="0" w:line="240" w:lineRule="auto"/>
         <w:jc w:val="center"/>
         <w:rPr>
-          <w:rFonts w:ascii="Times New Roman" w:eastAsia="Microsoft Sans Serif" w:hAnsi="Times New Roman" w:cs="Microsoft Sans Serif"/>
-          <w:sz w:val="28"/>
+          <w:rFonts w:eastAsia="Microsoft Sans Serif" w:cs="Microsoft Sans Serif"/>
           <w:szCs w:val="28"/>
           <w:lang w:eastAsia="ru-RU" w:bidi="ru-RU"/>
         </w:rPr>
       </w:pPr>
       <w:r>
         <w:rPr>
-          <w:rFonts w:ascii="Times New Roman" w:eastAsia="Microsoft Sans Serif" w:hAnsi="Times New Roman" w:cs="Microsoft Sans Serif"/>
-          <w:sz w:val="28"/>
+          <w:rFonts w:eastAsia="Microsoft Sans Serif" w:cs="Microsoft Sans Serif"/>
           <w:szCs w:val="28"/>
           <w:lang w:eastAsia="ru-RU" w:bidi="ru-RU"/>
         </w:rPr>
@@ -616,8 +565,7 @@
         <w:spacing w:after="0" w:line="240" w:lineRule="auto"/>
         <w:jc w:val="both"/>
         <w:rPr>
-          <w:rFonts w:ascii="Times New Roman" w:eastAsia="Times New Roman" w:hAnsi="Times New Roman" w:cs="Times New Roman"/>
-          <w:sz w:val="28"/>
+          <w:rFonts w:eastAsia="Times New Roman" w:cs="Times New Roman"/>
           <w:szCs w:val="28"/>
           <w:lang w:val="en-US" w:eastAsia="ru-RU"/>
         </w:rPr>
@@ -628,8 +576,7 @@
         <w:spacing w:after="0" w:line="240" w:lineRule="auto"/>
         <w:jc w:val="both"/>
         <w:rPr>
-          <w:rFonts w:ascii="Times New Roman" w:eastAsia="Times New Roman" w:hAnsi="Times New Roman" w:cs="Times New Roman"/>
-          <w:sz w:val="28"/>
+          <w:rFonts w:eastAsia="Times New Roman" w:cs="Times New Roman"/>
           <w:szCs w:val="28"/>
           <w:lang w:val="en-US" w:eastAsia="ru-RU"/>
         </w:rPr>
@@ -661,16 +608,14 @@
               <w:spacing w:after="0" w:line="240" w:lineRule="auto"/>
               <w:ind w:hanging="108"/>
               <w:rPr>
-                <w:rFonts w:ascii="Times New Roman" w:eastAsia="Times New Roman" w:hAnsi="Times New Roman" w:cs="Times New Roman"/>
-                <w:sz w:val="28"/>
+                <w:rFonts w:eastAsia="Times New Roman" w:cs="Times New Roman"/>
                 <w:szCs w:val="28"/>
                 <w:lang w:eastAsia="ru-RU"/>
               </w:rPr>
             </w:pPr>
             <w:r>
               <w:rPr>
-                <w:rFonts w:ascii="Times New Roman" w:eastAsia="Times New Roman" w:hAnsi="Times New Roman" w:cs="Times New Roman"/>
-                <w:sz w:val="28"/>
+                <w:rFonts w:eastAsia="Times New Roman" w:cs="Times New Roman"/>
                 <w:szCs w:val="28"/>
                 <w:lang w:eastAsia="ru-RU"/>
               </w:rPr>
@@ -687,8 +632,7 @@
             <w:pPr>
               <w:spacing w:after="0" w:line="240" w:lineRule="auto"/>
               <w:rPr>
-                <w:rFonts w:ascii="Times New Roman" w:eastAsia="Times New Roman" w:hAnsi="Times New Roman" w:cs="Times New Roman"/>
-                <w:sz w:val="28"/>
+                <w:rFonts w:eastAsia="Times New Roman" w:cs="Times New Roman"/>
                 <w:szCs w:val="28"/>
                 <w:lang w:eastAsia="ru-RU"/>
               </w:rPr>
@@ -704,8 +648,7 @@
             <w:pPr>
               <w:spacing w:after="0" w:line="240" w:lineRule="auto"/>
               <w:rPr>
-                <w:rFonts w:ascii="Times New Roman" w:eastAsia="Times New Roman" w:hAnsi="Times New Roman" w:cs="Times New Roman"/>
-                <w:sz w:val="28"/>
+                <w:rFonts w:eastAsia="Times New Roman" w:cs="Times New Roman"/>
                 <w:szCs w:val="28"/>
                 <w:highlight w:val="yellow"/>
                 <w:lang w:eastAsia="ru-RU"/>
@@ -713,8 +656,7 @@
             </w:pPr>
             <w:r>
               <w:rPr>
-                <w:rFonts w:ascii="Times New Roman" w:eastAsia="Times New Roman" w:hAnsi="Times New Roman" w:cs="Times New Roman"/>
-                <w:sz w:val="28"/>
+                <w:rFonts w:eastAsia="Times New Roman" w:cs="Times New Roman"/>
                 <w:szCs w:val="28"/>
                 <w:lang w:eastAsia="ru-RU"/>
               </w:rPr>
@@ -737,16 +679,14 @@
               <w:spacing w:after="0" w:line="240" w:lineRule="auto"/>
               <w:ind w:hanging="108"/>
               <w:rPr>
-                <w:rFonts w:ascii="Times New Roman" w:eastAsia="Times New Roman" w:hAnsi="Times New Roman" w:cs="Times New Roman"/>
-                <w:sz w:val="28"/>
+                <w:rFonts w:eastAsia="Times New Roman" w:cs="Times New Roman"/>
                 <w:szCs w:val="28"/>
                 <w:lang w:eastAsia="ru-RU"/>
               </w:rPr>
             </w:pPr>
             <w:r>
               <w:rPr>
-                <w:rFonts w:ascii="Times New Roman" w:eastAsia="Times New Roman" w:hAnsi="Times New Roman" w:cs="Times New Roman"/>
-                <w:sz w:val="28"/>
+                <w:rFonts w:eastAsia="Times New Roman" w:cs="Times New Roman"/>
                 <w:szCs w:val="28"/>
                 <w:lang w:eastAsia="ru-RU"/>
               </w:rPr>
@@ -764,8 +704,7 @@
               <w:spacing w:after="0" w:line="240" w:lineRule="auto"/>
               <w:ind w:right="-100"/>
               <w:rPr>
-                <w:rFonts w:ascii="Times New Roman" w:eastAsia="Times New Roman" w:hAnsi="Times New Roman" w:cs="Times New Roman"/>
-                <w:sz w:val="28"/>
+                <w:rFonts w:eastAsia="Times New Roman" w:cs="Times New Roman"/>
                 <w:szCs w:val="28"/>
                 <w:lang w:eastAsia="ru-RU"/>
               </w:rPr>
@@ -782,16 +721,14 @@
               <w:spacing w:after="0" w:line="240" w:lineRule="auto"/>
               <w:ind w:right="-100"/>
               <w:rPr>
-                <w:rFonts w:ascii="Times New Roman" w:eastAsia="Times New Roman" w:hAnsi="Times New Roman" w:cs="Times New Roman"/>
-                <w:sz w:val="28"/>
+                <w:rFonts w:eastAsia="Times New Roman" w:cs="Times New Roman"/>
                 <w:szCs w:val="28"/>
                 <w:lang w:eastAsia="ru-RU"/>
               </w:rPr>
             </w:pPr>
             <w:r>
               <w:rPr>
-                <w:rFonts w:ascii="Times New Roman" w:eastAsia="Times New Roman" w:hAnsi="Times New Roman" w:cs="Times New Roman"/>
-                <w:sz w:val="28"/>
+                <w:rFonts w:eastAsia="Times New Roman" w:cs="Times New Roman"/>
                 <w:szCs w:val="28"/>
                 <w:lang w:eastAsia="ru-RU"/>
               </w:rPr>
@@ -799,8 +736,7 @@
             </w:r>
             <w:r>
               <w:rPr>
-                <w:rFonts w:ascii="Times New Roman" w:eastAsia="Times New Roman" w:hAnsi="Times New Roman" w:cs="Times New Roman"/>
-                <w:sz w:val="28"/>
+                <w:rFonts w:eastAsia="Times New Roman" w:cs="Times New Roman"/>
                 <w:szCs w:val="28"/>
                 <w:lang w:eastAsia="ru-RU"/>
               </w:rPr>
@@ -823,8 +759,7 @@
               <w:spacing w:before="80" w:after="0" w:line="240" w:lineRule="auto"/>
               <w:ind w:hanging="108"/>
               <w:rPr>
-                <w:rFonts w:ascii="Times New Roman" w:eastAsia="Times New Roman" w:hAnsi="Times New Roman" w:cs="Times New Roman"/>
-                <w:sz w:val="28"/>
+                <w:rFonts w:eastAsia="Times New Roman" w:cs="Times New Roman"/>
                 <w:szCs w:val="28"/>
                 <w:lang w:eastAsia="ru-RU"/>
               </w:rPr>
@@ -832,8 +767,7 @@
             <w:proofErr w:type="spellStart"/>
             <w:r>
               <w:rPr>
-                <w:rFonts w:ascii="Times New Roman" w:eastAsia="Times New Roman" w:hAnsi="Times New Roman" w:cs="Times New Roman"/>
-                <w:sz w:val="28"/>
+                <w:rFonts w:eastAsia="Times New Roman" w:cs="Times New Roman"/>
                 <w:szCs w:val="28"/>
                 <w:lang w:eastAsia="ru-RU"/>
               </w:rPr>
@@ -851,8 +785,7 @@
             <w:pPr>
               <w:spacing w:before="80" w:after="0" w:line="240" w:lineRule="auto"/>
               <w:rPr>
-                <w:rFonts w:ascii="Times New Roman" w:eastAsia="Times New Roman" w:hAnsi="Times New Roman" w:cs="Times New Roman"/>
-                <w:sz w:val="28"/>
+                <w:rFonts w:eastAsia="Times New Roman" w:cs="Times New Roman"/>
                 <w:szCs w:val="28"/>
                 <w:lang w:eastAsia="ru-RU"/>
               </w:rPr>
@@ -868,8 +801,7 @@
             <w:pPr>
               <w:spacing w:before="80" w:after="0" w:line="240" w:lineRule="auto"/>
               <w:rPr>
-                <w:rFonts w:ascii="Times New Roman" w:eastAsia="Times New Roman" w:hAnsi="Times New Roman" w:cs="Times New Roman"/>
-                <w:sz w:val="28"/>
+                <w:rFonts w:eastAsia="Times New Roman" w:cs="Times New Roman"/>
                 <w:szCs w:val="28"/>
                 <w:highlight w:val="yellow"/>
                 <w:lang w:eastAsia="ru-RU"/>
@@ -877,8 +809,7 @@
             </w:pPr>
             <w:r>
               <w:rPr>
-                <w:rFonts w:ascii="Times New Roman" w:eastAsia="Times New Roman" w:hAnsi="Times New Roman" w:cs="Times New Roman"/>
-                <w:sz w:val="28"/>
+                <w:rFonts w:eastAsia="Times New Roman" w:cs="Times New Roman"/>
                 <w:szCs w:val="28"/>
                 <w:lang w:eastAsia="ru-RU"/>
               </w:rPr>
@@ -899,8 +830,7 @@
         <w:contextualSpacing/>
         <w:jc w:val="both"/>
         <w:rPr>
-          <w:rFonts w:ascii="Times New Roman" w:eastAsia="Times New Roman" w:hAnsi="Times New Roman" w:cs="Times New Roman"/>
-          <w:sz w:val="28"/>
+          <w:rFonts w:eastAsia="Times New Roman" w:cs="Times New Roman"/>
           <w:szCs w:val="28"/>
           <w:lang w:eastAsia="ru-RU"/>
         </w:rPr>
@@ -917,8 +847,7 @@
         <w:contextualSpacing/>
         <w:jc w:val="both"/>
         <w:rPr>
-          <w:rFonts w:ascii="Times New Roman" w:eastAsia="Times New Roman" w:hAnsi="Times New Roman" w:cs="Times New Roman"/>
-          <w:sz w:val="28"/>
+          <w:rFonts w:eastAsia="Times New Roman" w:cs="Times New Roman"/>
           <w:szCs w:val="28"/>
           <w:lang w:eastAsia="ru-RU"/>
         </w:rPr>
@@ -935,8 +864,7 @@
         <w:contextualSpacing/>
         <w:jc w:val="both"/>
         <w:rPr>
-          <w:rFonts w:ascii="Times New Roman" w:eastAsia="Times New Roman" w:hAnsi="Times New Roman" w:cs="Times New Roman"/>
-          <w:sz w:val="28"/>
+          <w:rFonts w:eastAsia="Times New Roman" w:cs="Times New Roman"/>
           <w:szCs w:val="28"/>
           <w:lang w:eastAsia="ru-RU"/>
         </w:rPr>
@@ -953,8 +881,7 @@
         <w:contextualSpacing/>
         <w:jc w:val="both"/>
         <w:rPr>
-          <w:rFonts w:ascii="Times New Roman" w:eastAsia="Times New Roman" w:hAnsi="Times New Roman" w:cs="Times New Roman"/>
-          <w:sz w:val="28"/>
+          <w:rFonts w:eastAsia="Times New Roman" w:cs="Times New Roman"/>
           <w:szCs w:val="28"/>
           <w:lang w:eastAsia="ru-RU"/>
         </w:rPr>
@@ -971,8 +898,7 @@
         <w:contextualSpacing/>
         <w:jc w:val="both"/>
         <w:rPr>
-          <w:rFonts w:ascii="Times New Roman" w:eastAsia="Times New Roman" w:hAnsi="Times New Roman" w:cs="Times New Roman"/>
-          <w:sz w:val="28"/>
+          <w:rFonts w:eastAsia="Times New Roman" w:cs="Times New Roman"/>
           <w:szCs w:val="28"/>
           <w:lang w:eastAsia="ru-RU"/>
         </w:rPr>
@@ -989,8 +915,7 @@
         <w:contextualSpacing/>
         <w:jc w:val="both"/>
         <w:rPr>
-          <w:rFonts w:ascii="Times New Roman" w:eastAsia="Times New Roman" w:hAnsi="Times New Roman" w:cs="Times New Roman"/>
-          <w:sz w:val="28"/>
+          <w:rFonts w:eastAsia="Times New Roman" w:cs="Times New Roman"/>
           <w:szCs w:val="28"/>
           <w:lang w:eastAsia="ru-RU"/>
         </w:rPr>
@@ -1007,8 +932,7 @@
         <w:contextualSpacing/>
         <w:jc w:val="both"/>
         <w:rPr>
-          <w:rFonts w:ascii="Times New Roman" w:eastAsia="Times New Roman" w:hAnsi="Times New Roman" w:cs="Times New Roman"/>
-          <w:sz w:val="28"/>
+          <w:rFonts w:eastAsia="Times New Roman" w:cs="Times New Roman"/>
           <w:szCs w:val="28"/>
           <w:lang w:eastAsia="ru-RU"/>
         </w:rPr>
@@ -1025,8 +949,7 @@
         <w:contextualSpacing/>
         <w:jc w:val="both"/>
         <w:rPr>
-          <w:rFonts w:ascii="Times New Roman" w:eastAsia="Times New Roman" w:hAnsi="Times New Roman" w:cs="Times New Roman"/>
-          <w:sz w:val="28"/>
+          <w:rFonts w:eastAsia="Times New Roman" w:cs="Times New Roman"/>
           <w:szCs w:val="28"/>
           <w:lang w:eastAsia="ru-RU"/>
         </w:rPr>
@@ -1043,8 +966,7 @@
         <w:contextualSpacing/>
         <w:jc w:val="both"/>
         <w:rPr>
-          <w:rFonts w:ascii="Times New Roman" w:eastAsia="Times New Roman" w:hAnsi="Times New Roman" w:cs="Times New Roman"/>
-          <w:sz w:val="28"/>
+          <w:rFonts w:eastAsia="Times New Roman" w:cs="Times New Roman"/>
           <w:szCs w:val="28"/>
           <w:lang w:eastAsia="ru-RU"/>
         </w:rPr>
@@ -1061,8 +983,7 @@
         <w:contextualSpacing/>
         <w:jc w:val="both"/>
         <w:rPr>
-          <w:rFonts w:ascii="Times New Roman" w:eastAsia="Times New Roman" w:hAnsi="Times New Roman" w:cs="Times New Roman"/>
-          <w:sz w:val="28"/>
+          <w:rFonts w:eastAsia="Times New Roman" w:cs="Times New Roman"/>
           <w:szCs w:val="28"/>
           <w:lang w:eastAsia="ru-RU"/>
         </w:rPr>
@@ -1079,8 +1000,7 @@
         <w:contextualSpacing/>
         <w:jc w:val="both"/>
         <w:rPr>
-          <w:rFonts w:ascii="Times New Roman" w:eastAsia="Times New Roman" w:hAnsi="Times New Roman" w:cs="Times New Roman"/>
-          <w:sz w:val="28"/>
+          <w:rFonts w:eastAsia="Times New Roman" w:cs="Times New Roman"/>
           <w:szCs w:val="28"/>
           <w:lang w:eastAsia="ru-RU"/>
         </w:rPr>
@@ -1097,16 +1017,14 @@
         <w:contextualSpacing/>
         <w:jc w:val="center"/>
         <w:rPr>
-          <w:rFonts w:ascii="Times New Roman" w:eastAsia="Times New Roman" w:hAnsi="Times New Roman" w:cs="Times New Roman"/>
-          <w:sz w:val="28"/>
-          <w:szCs w:val="28"/>
-          <w:lang w:eastAsia="ru-RU"/>
-        </w:rPr>
-      </w:pPr>
-      <w:r>
-        <w:rPr>
-          <w:rFonts w:ascii="Times New Roman" w:eastAsia="Times New Roman" w:hAnsi="Times New Roman" w:cs="Times New Roman"/>
-          <w:sz w:val="28"/>
+          <w:rFonts w:eastAsia="Times New Roman" w:cs="Times New Roman"/>
+          <w:szCs w:val="28"/>
+          <w:lang w:eastAsia="ru-RU"/>
+        </w:rPr>
+      </w:pPr>
+      <w:r>
+        <w:rPr>
+          <w:rFonts w:eastAsia="Times New Roman" w:cs="Times New Roman"/>
           <w:szCs w:val="28"/>
           <w:lang w:eastAsia="ru-RU"/>
         </w:rPr>
@@ -1114,8 +1032,7 @@
       </w:r>
       <w:r>
         <w:rPr>
-          <w:rFonts w:ascii="Times New Roman" w:eastAsia="Times New Roman" w:hAnsi="Times New Roman" w:cs="Times New Roman"/>
-          <w:sz w:val="28"/>
+          <w:rFonts w:eastAsia="Times New Roman" w:cs="Times New Roman"/>
           <w:szCs w:val="28"/>
           <w:lang w:eastAsia="ru-RU"/>
         </w:rPr>
@@ -1129,17 +1046,15 @@
         <w:contextualSpacing/>
         <w:jc w:val="center"/>
         <w:rPr>
-          <w:rFonts w:ascii="Times New Roman" w:eastAsia="Calibri" w:hAnsi="Times New Roman" w:cs="Times New Roman"/>
+          <w:rFonts w:eastAsia="Calibri" w:cs="Times New Roman"/>
           <w:b/>
-          <w:sz w:val="28"/>
-          <w:szCs w:val="28"/>
-        </w:rPr>
-      </w:pPr>
-      <w:r>
-        <w:rPr>
-          <w:rFonts w:ascii="Times New Roman" w:eastAsia="Calibri" w:hAnsi="Times New Roman" w:cs="Times New Roman"/>
+          <w:szCs w:val="28"/>
+        </w:rPr>
+      </w:pPr>
+      <w:r>
+        <w:rPr>
+          <w:rFonts w:eastAsia="Calibri" w:cs="Times New Roman"/>
           <w:b/>
-          <w:sz w:val="28"/>
           <w:szCs w:val="28"/>
         </w:rPr>
         <w:lastRenderedPageBreak/>
@@ -1148,6 +1063,13 @@
     </w:p>
     <w:sdt>
       <w:sdtPr>
+        <w:rPr>
+          <w:rFonts w:asciiTheme="minorHAnsi" w:eastAsiaTheme="minorHAnsi" w:hAnsiTheme="minorHAnsi" w:cstheme="minorBidi"/>
+          <w:color w:val="auto"/>
+          <w:sz w:val="22"/>
+          <w:szCs w:val="22"/>
+          <w:lang w:eastAsia="en-US"/>
+        </w:rPr>
         <w:id w:val="460858077"/>
         <w:docPartObj>
           <w:docPartGallery w:val="Table of Contents"/>
@@ -1156,13 +1078,10 @@
       </w:sdtPr>
       <w:sdtEndPr>
         <w:rPr>
-          <w:rFonts w:asciiTheme="minorHAnsi" w:eastAsiaTheme="minorHAnsi" w:hAnsiTheme="minorHAnsi" w:cstheme="minorBidi"/>
+          <w:rFonts w:ascii="Times New Roman" w:hAnsi="Times New Roman"/>
           <w:b/>
           <w:bCs/>
-          <w:color w:val="auto"/>
-          <w:sz w:val="22"/>
-          <w:szCs w:val="22"/>
-          <w:lang w:eastAsia="en-US"/>
+          <w:sz w:val="28"/>
         </w:rPr>
       </w:sdtEndPr>
       <w:sdtContent>
@@ -1173,8 +1092,6 @@
           <w:r>
             <w:t>Оглавление</w:t>
           </w:r>
-          <w:bookmarkStart w:id="1" w:name="_GoBack"/>
-          <w:bookmarkEnd w:id="1"/>
         </w:p>
         <w:p>
           <w:pPr>
@@ -1183,9 +1100,10 @@
               <w:tab w:val="right" w:leader="dot" w:pos="9344"/>
             </w:tabs>
             <w:rPr>
-              <w:rFonts w:eastAsiaTheme="minorEastAsia"/>
+              <w:rFonts w:asciiTheme="minorHAnsi" w:eastAsiaTheme="minorEastAsia" w:hAnsiTheme="minorHAnsi"/>
               <w:noProof/>
-              <w:lang w:eastAsia="ru-RU"/>
+              <w:sz w:val="22"/>
+              <w:lang w:val="ru-BY" w:eastAsia="ru-BY"/>
             </w:rPr>
           </w:pPr>
           <w:r>
@@ -1197,7 +1115,7 @@
           <w:r>
             <w:fldChar w:fldCharType="separate"/>
           </w:r>
-          <w:hyperlink w:anchor="_Toc178533315" w:history="1">
+          <w:hyperlink w:anchor="_Toc178553919" w:history="1">
             <w:r>
               <w:rPr>
                 <w:rStyle w:val="a7"/>
@@ -1225,7 +1143,292 @@
                 <w:noProof/>
                 <w:webHidden/>
               </w:rPr>
-              <w:instrText xml:space="preserve"> PAGEREF _Toc178533315 \h </w:instrText>
+              <w:instrText xml:space="preserve"> PAGEREF _Toc178553919 \h </w:instrText>
+            </w:r>
+            <w:r>
+              <w:rPr>
+                <w:noProof/>
+                <w:webHidden/>
+              </w:rPr>
+            </w:r>
+            <w:r>
+              <w:rPr>
+                <w:noProof/>
+                <w:webHidden/>
+              </w:rPr>
+              <w:fldChar w:fldCharType="separate"/>
+            </w:r>
+            <w:r>
+              <w:rPr>
+                <w:noProof/>
+                <w:webHidden/>
+              </w:rPr>
+              <w:t>3</w:t>
+            </w:r>
+            <w:r>
+              <w:rPr>
+                <w:noProof/>
+                <w:webHidden/>
+              </w:rPr>
+              <w:fldChar w:fldCharType="end"/>
+            </w:r>
+          </w:hyperlink>
+        </w:p>
+        <w:p>
+          <w:pPr>
+            <w:pStyle w:val="22"/>
+            <w:tabs>
+              <w:tab w:val="left" w:pos="880"/>
+              <w:tab w:val="right" w:leader="dot" w:pos="9344"/>
+            </w:tabs>
+            <w:rPr>
+              <w:rFonts w:asciiTheme="minorHAnsi" w:eastAsiaTheme="minorEastAsia" w:hAnsiTheme="minorHAnsi"/>
+              <w:noProof/>
+              <w:sz w:val="22"/>
+              <w:lang w:val="ru-BY" w:eastAsia="ru-BY"/>
+            </w:rPr>
+          </w:pPr>
+          <w:hyperlink w:anchor="_Toc178553920" w:history="1">
+            <w:r>
+              <w:rPr>
+                <w:rStyle w:val="a7"/>
+                <w:noProof/>
+                <w:lang w:val="en-US"/>
+              </w:rPr>
+              <w:t>1.1</w:t>
+            </w:r>
+            <w:r>
+              <w:rPr>
+                <w:rFonts w:asciiTheme="minorHAnsi" w:eastAsiaTheme="minorEastAsia" w:hAnsiTheme="minorHAnsi"/>
+                <w:noProof/>
+                <w:sz w:val="22"/>
+                <w:lang w:val="ru-BY" w:eastAsia="ru-BY"/>
+              </w:rPr>
+              <w:tab/>
+            </w:r>
+            <w:r>
+              <w:rPr>
+                <w:rStyle w:val="a7"/>
+                <w:noProof/>
+              </w:rPr>
+              <w:t xml:space="preserve">Общий обзор платформы </w:t>
+            </w:r>
+            <w:r>
+              <w:rPr>
+                <w:rStyle w:val="a7"/>
+                <w:noProof/>
+                <w:lang w:val="en-US"/>
+              </w:rPr>
+              <w:t>Arduino</w:t>
+            </w:r>
+            <w:r>
+              <w:rPr>
+                <w:noProof/>
+                <w:webHidden/>
+              </w:rPr>
+              <w:tab/>
+            </w:r>
+            <w:r>
+              <w:rPr>
+                <w:noProof/>
+                <w:webHidden/>
+              </w:rPr>
+              <w:fldChar w:fldCharType="begin"/>
+            </w:r>
+            <w:r>
+              <w:rPr>
+                <w:noProof/>
+                <w:webHidden/>
+              </w:rPr>
+              <w:instrText xml:space="preserve"> PAGEREF _Toc178553920 \h </w:instrText>
+            </w:r>
+            <w:r>
+              <w:rPr>
+                <w:noProof/>
+                <w:webHidden/>
+              </w:rPr>
+            </w:r>
+            <w:r>
+              <w:rPr>
+                <w:noProof/>
+                <w:webHidden/>
+              </w:rPr>
+              <w:fldChar w:fldCharType="separate"/>
+            </w:r>
+            <w:r>
+              <w:rPr>
+                <w:noProof/>
+                <w:webHidden/>
+              </w:rPr>
+              <w:t>3</w:t>
+            </w:r>
+            <w:r>
+              <w:rPr>
+                <w:noProof/>
+                <w:webHidden/>
+              </w:rPr>
+              <w:fldChar w:fldCharType="end"/>
+            </w:r>
+          </w:hyperlink>
+        </w:p>
+        <w:p>
+          <w:pPr>
+            <w:pStyle w:val="22"/>
+            <w:tabs>
+              <w:tab w:val="left" w:pos="880"/>
+              <w:tab w:val="right" w:leader="dot" w:pos="9344"/>
+            </w:tabs>
+            <w:rPr>
+              <w:rFonts w:asciiTheme="minorHAnsi" w:eastAsiaTheme="minorEastAsia" w:hAnsiTheme="minorHAnsi"/>
+              <w:noProof/>
+              <w:sz w:val="22"/>
+              <w:lang w:val="ru-BY" w:eastAsia="ru-BY"/>
+            </w:rPr>
+          </w:pPr>
+          <w:hyperlink w:anchor="_Toc178553921" w:history="1">
+            <w:r>
+              <w:rPr>
+                <w:rStyle w:val="a7"/>
+                <w:noProof/>
+              </w:rPr>
+              <w:t>1.2</w:t>
+            </w:r>
+            <w:r>
+              <w:rPr>
+                <w:rFonts w:asciiTheme="minorHAnsi" w:eastAsiaTheme="minorEastAsia" w:hAnsiTheme="minorHAnsi"/>
+                <w:noProof/>
+                <w:sz w:val="22"/>
+                <w:lang w:val="ru-BY" w:eastAsia="ru-BY"/>
+              </w:rPr>
+              <w:tab/>
+            </w:r>
+            <w:r>
+              <w:rPr>
+                <w:rStyle w:val="a7"/>
+                <w:noProof/>
+              </w:rPr>
+              <w:t>История версии</w:t>
+            </w:r>
+            <w:r>
+              <w:rPr>
+                <w:noProof/>
+                <w:webHidden/>
+              </w:rPr>
+              <w:tab/>
+            </w:r>
+            <w:r>
+              <w:rPr>
+                <w:noProof/>
+                <w:webHidden/>
+              </w:rPr>
+              <w:fldChar w:fldCharType="begin"/>
+            </w:r>
+            <w:r>
+              <w:rPr>
+                <w:noProof/>
+                <w:webHidden/>
+              </w:rPr>
+              <w:instrText xml:space="preserve"> PAGEREF _Toc178553921 \h </w:instrText>
+            </w:r>
+            <w:r>
+              <w:rPr>
+                <w:noProof/>
+                <w:webHidden/>
+              </w:rPr>
+            </w:r>
+            <w:r>
+              <w:rPr>
+                <w:noProof/>
+                <w:webHidden/>
+              </w:rPr>
+              <w:fldChar w:fldCharType="separate"/>
+            </w:r>
+            <w:r>
+              <w:rPr>
+                <w:noProof/>
+                <w:webHidden/>
+              </w:rPr>
+              <w:t>3</w:t>
+            </w:r>
+            <w:r>
+              <w:rPr>
+                <w:noProof/>
+                <w:webHidden/>
+              </w:rPr>
+              <w:fldChar w:fldCharType="end"/>
+            </w:r>
+          </w:hyperlink>
+        </w:p>
+        <w:p>
+          <w:pPr>
+            <w:pStyle w:val="22"/>
+            <w:tabs>
+              <w:tab w:val="left" w:pos="880"/>
+              <w:tab w:val="right" w:leader="dot" w:pos="9344"/>
+            </w:tabs>
+            <w:rPr>
+              <w:rFonts w:asciiTheme="minorHAnsi" w:eastAsiaTheme="minorEastAsia" w:hAnsiTheme="minorHAnsi"/>
+              <w:noProof/>
+              <w:sz w:val="22"/>
+              <w:lang w:val="ru-BY" w:eastAsia="ru-BY"/>
+            </w:rPr>
+          </w:pPr>
+          <w:hyperlink w:anchor="_Toc178553922" w:history="1">
+            <w:r>
+              <w:rPr>
+                <w:rStyle w:val="a7"/>
+                <w:rFonts w:eastAsia="Calibri"/>
+                <w:noProof/>
+                <w:lang w:val="en-US"/>
+              </w:rPr>
+              <w:t>1.3</w:t>
+            </w:r>
+            <w:r>
+              <w:rPr>
+                <w:rFonts w:asciiTheme="minorHAnsi" w:eastAsiaTheme="minorEastAsia" w:hAnsiTheme="minorHAnsi"/>
+                <w:noProof/>
+                <w:sz w:val="22"/>
+                <w:lang w:val="ru-BY" w:eastAsia="ru-BY"/>
+              </w:rPr>
+              <w:tab/>
+            </w:r>
+            <w:r>
+              <w:rPr>
+                <w:rStyle w:val="a7"/>
+                <w:rFonts w:eastAsia="Calibri"/>
+                <w:noProof/>
+              </w:rPr>
+              <w:t xml:space="preserve">Достоинства </w:t>
+            </w:r>
+            <w:r>
+              <w:rPr>
+                <w:rStyle w:val="a7"/>
+                <w:rFonts w:eastAsia="Calibri"/>
+                <w:noProof/>
+                <w:lang w:val="en-US"/>
+              </w:rPr>
+              <w:t>Arduino</w:t>
+            </w:r>
+            <w:r>
+              <w:rPr>
+                <w:noProof/>
+                <w:webHidden/>
+              </w:rPr>
+              <w:tab/>
+            </w:r>
+            <w:r>
+              <w:rPr>
+                <w:noProof/>
+                <w:webHidden/>
+              </w:rPr>
+              <w:fldChar w:fldCharType="begin"/>
+            </w:r>
+            <w:r>
+              <w:rPr>
+                <w:noProof/>
+                <w:webHidden/>
+              </w:rPr>
+              <w:instrText xml:space="preserve"> PAGEREF _Toc178553922 \h </w:instrText>
             </w:r>
             <w:r>
               <w:rPr>
@@ -1263,12 +1466,13 @@
               <w:tab w:val="right" w:leader="dot" w:pos="9344"/>
             </w:tabs>
             <w:rPr>
-              <w:rFonts w:eastAsiaTheme="minorEastAsia"/>
+              <w:rFonts w:asciiTheme="minorHAnsi" w:eastAsiaTheme="minorEastAsia" w:hAnsiTheme="minorHAnsi"/>
               <w:noProof/>
-              <w:lang w:eastAsia="ru-RU"/>
+              <w:sz w:val="22"/>
+              <w:lang w:val="ru-BY" w:eastAsia="ru-BY"/>
             </w:rPr>
           </w:pPr>
-          <w:hyperlink w:anchor="_Toc178533316" w:history="1">
+          <w:hyperlink w:anchor="_Toc178553923" w:history="1">
             <w:r>
               <w:rPr>
                 <w:rStyle w:val="a7"/>
@@ -1295,7 +1499,289 @@
                 <w:noProof/>
                 <w:webHidden/>
               </w:rPr>
-              <w:instrText xml:space="preserve"> PAGEREF _Toc178533316 \h </w:instrText>
+              <w:instrText xml:space="preserve"> PAGEREF _Toc178553923 \h </w:instrText>
+            </w:r>
+            <w:r>
+              <w:rPr>
+                <w:noProof/>
+                <w:webHidden/>
+              </w:rPr>
+            </w:r>
+            <w:r>
+              <w:rPr>
+                <w:noProof/>
+                <w:webHidden/>
+              </w:rPr>
+              <w:fldChar w:fldCharType="separate"/>
+            </w:r>
+            <w:r>
+              <w:rPr>
+                <w:noProof/>
+                <w:webHidden/>
+              </w:rPr>
+              <w:t>4</w:t>
+            </w:r>
+            <w:r>
+              <w:rPr>
+                <w:noProof/>
+                <w:webHidden/>
+              </w:rPr>
+              <w:fldChar w:fldCharType="end"/>
+            </w:r>
+          </w:hyperlink>
+        </w:p>
+        <w:p>
+          <w:pPr>
+            <w:pStyle w:val="22"/>
+            <w:tabs>
+              <w:tab w:val="right" w:leader="dot" w:pos="9344"/>
+            </w:tabs>
+            <w:rPr>
+              <w:rFonts w:asciiTheme="minorHAnsi" w:eastAsiaTheme="minorEastAsia" w:hAnsiTheme="minorHAnsi"/>
+              <w:noProof/>
+              <w:sz w:val="22"/>
+              <w:lang w:val="ru-BY" w:eastAsia="ru-BY"/>
+            </w:rPr>
+          </w:pPr>
+          <w:hyperlink w:anchor="_Toc178553924" w:history="1">
+            <w:r>
+              <w:rPr>
+                <w:rStyle w:val="a7"/>
+                <w:noProof/>
+              </w:rPr>
+              <w:t xml:space="preserve">2.1 Структура и архитектура платформы </w:t>
+            </w:r>
+            <w:r>
+              <w:rPr>
+                <w:rStyle w:val="a7"/>
+                <w:noProof/>
+                <w:lang w:val="en-US"/>
+              </w:rPr>
+              <w:t>Arduino</w:t>
+            </w:r>
+            <w:r>
+              <w:rPr>
+                <w:rStyle w:val="a7"/>
+                <w:noProof/>
+              </w:rPr>
+              <w:t xml:space="preserve"> </w:t>
+            </w:r>
+            <w:r>
+              <w:rPr>
+                <w:rStyle w:val="a7"/>
+                <w:noProof/>
+                <w:lang w:val="en-US"/>
+              </w:rPr>
+              <w:t>IDE</w:t>
+            </w:r>
+            <w:r>
+              <w:rPr>
+                <w:noProof/>
+                <w:webHidden/>
+              </w:rPr>
+              <w:tab/>
+            </w:r>
+            <w:r>
+              <w:rPr>
+                <w:noProof/>
+                <w:webHidden/>
+              </w:rPr>
+              <w:fldChar w:fldCharType="begin"/>
+            </w:r>
+            <w:r>
+              <w:rPr>
+                <w:noProof/>
+                <w:webHidden/>
+              </w:rPr>
+              <w:instrText xml:space="preserve"> PAGEREF _Toc178553924 \h </w:instrText>
+            </w:r>
+            <w:r>
+              <w:rPr>
+                <w:noProof/>
+                <w:webHidden/>
+              </w:rPr>
+            </w:r>
+            <w:r>
+              <w:rPr>
+                <w:noProof/>
+                <w:webHidden/>
+              </w:rPr>
+              <w:fldChar w:fldCharType="separate"/>
+            </w:r>
+            <w:r>
+              <w:rPr>
+                <w:noProof/>
+                <w:webHidden/>
+              </w:rPr>
+              <w:t>4</w:t>
+            </w:r>
+            <w:r>
+              <w:rPr>
+                <w:noProof/>
+                <w:webHidden/>
+              </w:rPr>
+              <w:fldChar w:fldCharType="end"/>
+            </w:r>
+          </w:hyperlink>
+        </w:p>
+        <w:p>
+          <w:pPr>
+            <w:pStyle w:val="22"/>
+            <w:tabs>
+              <w:tab w:val="right" w:leader="dot" w:pos="9344"/>
+            </w:tabs>
+            <w:rPr>
+              <w:rFonts w:asciiTheme="minorHAnsi" w:eastAsiaTheme="minorEastAsia" w:hAnsiTheme="minorHAnsi"/>
+              <w:noProof/>
+              <w:sz w:val="22"/>
+              <w:lang w:val="ru-BY" w:eastAsia="ru-BY"/>
+            </w:rPr>
+          </w:pPr>
+          <w:hyperlink w:anchor="_Toc178553925" w:history="1">
+            <w:r>
+              <w:rPr>
+                <w:rStyle w:val="a7"/>
+                <w:noProof/>
+                <w:lang w:val="en-US"/>
+              </w:rPr>
+              <w:t xml:space="preserve">2.2 </w:t>
+            </w:r>
+            <w:r>
+              <w:rPr>
+                <w:rStyle w:val="a7"/>
+                <w:noProof/>
+              </w:rPr>
+              <w:t>Общий</w:t>
+            </w:r>
+            <w:r>
+              <w:rPr>
+                <w:rStyle w:val="a7"/>
+                <w:noProof/>
+                <w:lang w:val="en-US"/>
+              </w:rPr>
+              <w:t xml:space="preserve"> </w:t>
+            </w:r>
+            <w:r>
+              <w:rPr>
+                <w:rStyle w:val="a7"/>
+                <w:noProof/>
+              </w:rPr>
+              <w:t>обзор</w:t>
+            </w:r>
+            <w:r>
+              <w:rPr>
+                <w:rStyle w:val="a7"/>
+                <w:noProof/>
+                <w:lang w:val="en-US"/>
+              </w:rPr>
+              <w:t xml:space="preserve"> Proteus Design Suite</w:t>
+            </w:r>
+            <w:r>
+              <w:rPr>
+                <w:noProof/>
+                <w:webHidden/>
+              </w:rPr>
+              <w:tab/>
+            </w:r>
+            <w:r>
+              <w:rPr>
+                <w:noProof/>
+                <w:webHidden/>
+              </w:rPr>
+              <w:fldChar w:fldCharType="begin"/>
+            </w:r>
+            <w:r>
+              <w:rPr>
+                <w:noProof/>
+                <w:webHidden/>
+              </w:rPr>
+              <w:instrText xml:space="preserve"> PAGEREF _Toc178553925 \h </w:instrText>
+            </w:r>
+            <w:r>
+              <w:rPr>
+                <w:noProof/>
+                <w:webHidden/>
+              </w:rPr>
+            </w:r>
+            <w:r>
+              <w:rPr>
+                <w:noProof/>
+                <w:webHidden/>
+              </w:rPr>
+              <w:fldChar w:fldCharType="separate"/>
+            </w:r>
+            <w:r>
+              <w:rPr>
+                <w:noProof/>
+                <w:webHidden/>
+              </w:rPr>
+              <w:t>4</w:t>
+            </w:r>
+            <w:r>
+              <w:rPr>
+                <w:noProof/>
+                <w:webHidden/>
+              </w:rPr>
+              <w:fldChar w:fldCharType="end"/>
+            </w:r>
+          </w:hyperlink>
+        </w:p>
+        <w:p>
+          <w:pPr>
+            <w:pStyle w:val="22"/>
+            <w:tabs>
+              <w:tab w:val="right" w:leader="dot" w:pos="9344"/>
+            </w:tabs>
+            <w:rPr>
+              <w:rFonts w:asciiTheme="minorHAnsi" w:eastAsiaTheme="minorEastAsia" w:hAnsiTheme="minorHAnsi"/>
+              <w:noProof/>
+              <w:sz w:val="22"/>
+              <w:lang w:val="ru-BY" w:eastAsia="ru-BY"/>
+            </w:rPr>
+          </w:pPr>
+          <w:hyperlink w:anchor="_Toc178553926" w:history="1">
+            <w:r>
+              <w:rPr>
+                <w:rStyle w:val="a7"/>
+                <w:noProof/>
+              </w:rPr>
+              <w:t>2.3 Достоинства С/</w:t>
+            </w:r>
+            <w:r>
+              <w:rPr>
+                <w:rStyle w:val="a7"/>
+                <w:noProof/>
+                <w:lang w:val="en-US"/>
+              </w:rPr>
+              <w:t>C</w:t>
+            </w:r>
+            <w:r>
+              <w:rPr>
+                <w:rStyle w:val="a7"/>
+                <w:noProof/>
+              </w:rPr>
+              <w:t>++ как языка написания программы</w:t>
+            </w:r>
+            <w:r>
+              <w:rPr>
+                <w:noProof/>
+                <w:webHidden/>
+              </w:rPr>
+              <w:tab/>
+            </w:r>
+            <w:r>
+              <w:rPr>
+                <w:noProof/>
+                <w:webHidden/>
+              </w:rPr>
+              <w:fldChar w:fldCharType="begin"/>
+            </w:r>
+            <w:r>
+              <w:rPr>
+                <w:noProof/>
+                <w:webHidden/>
+              </w:rPr>
+              <w:instrText xml:space="preserve"> PAGEREF _Toc178553926 \h </w:instrText>
             </w:r>
             <w:r>
               <w:rPr>
@@ -1333,12 +1819,13 @@
               <w:tab w:val="right" w:leader="dot" w:pos="9344"/>
             </w:tabs>
             <w:rPr>
-              <w:rFonts w:eastAsiaTheme="minorEastAsia"/>
+              <w:rFonts w:asciiTheme="minorHAnsi" w:eastAsiaTheme="minorEastAsia" w:hAnsiTheme="minorHAnsi"/>
               <w:noProof/>
-              <w:lang w:eastAsia="ru-RU"/>
+              <w:sz w:val="22"/>
+              <w:lang w:val="ru-BY" w:eastAsia="ru-BY"/>
             </w:rPr>
           </w:pPr>
-          <w:hyperlink w:anchor="_Toc178533317" w:history="1">
+          <w:hyperlink w:anchor="_Toc178553927" w:history="1">
             <w:r>
               <w:rPr>
                 <w:rStyle w:val="a7"/>
@@ -1365,7 +1852,220 @@
                 <w:noProof/>
                 <w:webHidden/>
               </w:rPr>
-              <w:instrText xml:space="preserve"> PAGEREF _Toc178533317 \h </w:instrText>
+              <w:instrText xml:space="preserve"> PAGEREF _Toc178553927 \h </w:instrText>
+            </w:r>
+            <w:r>
+              <w:rPr>
+                <w:noProof/>
+                <w:webHidden/>
+              </w:rPr>
+            </w:r>
+            <w:r>
+              <w:rPr>
+                <w:noProof/>
+                <w:webHidden/>
+              </w:rPr>
+              <w:fldChar w:fldCharType="separate"/>
+            </w:r>
+            <w:r>
+              <w:rPr>
+                <w:noProof/>
+                <w:webHidden/>
+              </w:rPr>
+              <w:t>5</w:t>
+            </w:r>
+            <w:r>
+              <w:rPr>
+                <w:noProof/>
+                <w:webHidden/>
+              </w:rPr>
+              <w:fldChar w:fldCharType="end"/>
+            </w:r>
+          </w:hyperlink>
+        </w:p>
+        <w:p>
+          <w:pPr>
+            <w:pStyle w:val="22"/>
+            <w:tabs>
+              <w:tab w:val="right" w:leader="dot" w:pos="9344"/>
+            </w:tabs>
+            <w:rPr>
+              <w:rFonts w:asciiTheme="minorHAnsi" w:eastAsiaTheme="minorEastAsia" w:hAnsiTheme="minorHAnsi"/>
+              <w:noProof/>
+              <w:sz w:val="22"/>
+              <w:lang w:val="ru-BY" w:eastAsia="ru-BY"/>
+            </w:rPr>
+          </w:pPr>
+          <w:hyperlink w:anchor="_Toc178553928" w:history="1">
+            <w:r>
+              <w:rPr>
+                <w:rStyle w:val="a7"/>
+                <w:noProof/>
+              </w:rPr>
+              <w:t>3.1 Обоснование необходимости разработки</w:t>
+            </w:r>
+            <w:r>
+              <w:rPr>
+                <w:noProof/>
+                <w:webHidden/>
+              </w:rPr>
+              <w:tab/>
+            </w:r>
+            <w:r>
+              <w:rPr>
+                <w:noProof/>
+                <w:webHidden/>
+              </w:rPr>
+              <w:fldChar w:fldCharType="begin"/>
+            </w:r>
+            <w:r>
+              <w:rPr>
+                <w:noProof/>
+                <w:webHidden/>
+              </w:rPr>
+              <w:instrText xml:space="preserve"> PAGEREF _Toc178553928 \h </w:instrText>
+            </w:r>
+            <w:r>
+              <w:rPr>
+                <w:noProof/>
+                <w:webHidden/>
+              </w:rPr>
+            </w:r>
+            <w:r>
+              <w:rPr>
+                <w:noProof/>
+                <w:webHidden/>
+              </w:rPr>
+              <w:fldChar w:fldCharType="separate"/>
+            </w:r>
+            <w:r>
+              <w:rPr>
+                <w:noProof/>
+                <w:webHidden/>
+              </w:rPr>
+              <w:t>5</w:t>
+            </w:r>
+            <w:r>
+              <w:rPr>
+                <w:noProof/>
+                <w:webHidden/>
+              </w:rPr>
+              <w:fldChar w:fldCharType="end"/>
+            </w:r>
+          </w:hyperlink>
+        </w:p>
+        <w:p>
+          <w:pPr>
+            <w:pStyle w:val="22"/>
+            <w:tabs>
+              <w:tab w:val="right" w:leader="dot" w:pos="9344"/>
+            </w:tabs>
+            <w:rPr>
+              <w:rFonts w:asciiTheme="minorHAnsi" w:eastAsiaTheme="minorEastAsia" w:hAnsiTheme="minorHAnsi"/>
+              <w:noProof/>
+              <w:sz w:val="22"/>
+              <w:lang w:val="ru-BY" w:eastAsia="ru-BY"/>
+            </w:rPr>
+          </w:pPr>
+          <w:hyperlink w:anchor="_Toc178553929" w:history="1">
+            <w:r>
+              <w:rPr>
+                <w:rStyle w:val="a7"/>
+                <w:noProof/>
+              </w:rPr>
+              <w:t>3.2 Технологии программирования, используемые для реализации поставленных задач</w:t>
+            </w:r>
+            <w:r>
+              <w:rPr>
+                <w:noProof/>
+                <w:webHidden/>
+              </w:rPr>
+              <w:tab/>
+            </w:r>
+            <w:r>
+              <w:rPr>
+                <w:noProof/>
+                <w:webHidden/>
+              </w:rPr>
+              <w:fldChar w:fldCharType="begin"/>
+            </w:r>
+            <w:r>
+              <w:rPr>
+                <w:noProof/>
+                <w:webHidden/>
+              </w:rPr>
+              <w:instrText xml:space="preserve"> PAGEREF _Toc178553929 \h </w:instrText>
+            </w:r>
+            <w:r>
+              <w:rPr>
+                <w:noProof/>
+                <w:webHidden/>
+              </w:rPr>
+            </w:r>
+            <w:r>
+              <w:rPr>
+                <w:noProof/>
+                <w:webHidden/>
+              </w:rPr>
+              <w:fldChar w:fldCharType="separate"/>
+            </w:r>
+            <w:r>
+              <w:rPr>
+                <w:noProof/>
+                <w:webHidden/>
+              </w:rPr>
+              <w:t>5</w:t>
+            </w:r>
+            <w:r>
+              <w:rPr>
+                <w:noProof/>
+                <w:webHidden/>
+              </w:rPr>
+              <w:fldChar w:fldCharType="end"/>
+            </w:r>
+          </w:hyperlink>
+        </w:p>
+        <w:p>
+          <w:pPr>
+            <w:pStyle w:val="22"/>
+            <w:tabs>
+              <w:tab w:val="right" w:leader="dot" w:pos="9344"/>
+            </w:tabs>
+            <w:rPr>
+              <w:rFonts w:asciiTheme="minorHAnsi" w:eastAsiaTheme="minorEastAsia" w:hAnsiTheme="minorHAnsi"/>
+              <w:noProof/>
+              <w:sz w:val="22"/>
+              <w:lang w:val="ru-BY" w:eastAsia="ru-BY"/>
+            </w:rPr>
+          </w:pPr>
+          <w:hyperlink w:anchor="_Toc178553930" w:history="1">
+            <w:r>
+              <w:rPr>
+                <w:rStyle w:val="a7"/>
+                <w:noProof/>
+              </w:rPr>
+              <w:t>3.3 Связь архитектуры вычислительной системы с разрабатываемым программным обеспечением</w:t>
+            </w:r>
+            <w:r>
+              <w:rPr>
+                <w:noProof/>
+                <w:webHidden/>
+              </w:rPr>
+              <w:tab/>
+            </w:r>
+            <w:r>
+              <w:rPr>
+                <w:noProof/>
+                <w:webHidden/>
+              </w:rPr>
+              <w:fldChar w:fldCharType="begin"/>
+            </w:r>
+            <w:r>
+              <w:rPr>
+                <w:noProof/>
+                <w:webHidden/>
+              </w:rPr>
+              <w:instrText xml:space="preserve"> PAGEREF _Toc178553930 \h </w:instrText>
             </w:r>
             <w:r>
               <w:rPr>
@@ -1403,18 +2103,19 @@
               <w:tab w:val="right" w:leader="dot" w:pos="9344"/>
             </w:tabs>
             <w:rPr>
-              <w:rFonts w:eastAsiaTheme="minorEastAsia"/>
+              <w:rFonts w:asciiTheme="minorHAnsi" w:eastAsiaTheme="minorEastAsia" w:hAnsiTheme="minorHAnsi"/>
               <w:noProof/>
-              <w:lang w:eastAsia="ru-RU"/>
+              <w:sz w:val="22"/>
+              <w:lang w:val="ru-BY" w:eastAsia="ru-BY"/>
             </w:rPr>
           </w:pPr>
-          <w:hyperlink w:anchor="_Toc178533318" w:history="1">
+          <w:hyperlink w:anchor="_Toc178553931" w:history="1">
             <w:r>
               <w:rPr>
                 <w:rStyle w:val="a7"/>
                 <w:noProof/>
               </w:rPr>
-              <w:t>4 Проектирование функциональных возможностей программы</w:t>
+              <w:t>4 Проектирование функциональных возможностей системы</w:t>
             </w:r>
             <w:r>
               <w:rPr>
@@ -1435,7 +2136,149 @@
                 <w:noProof/>
                 <w:webHidden/>
               </w:rPr>
-              <w:instrText xml:space="preserve"> PAGEREF _Toc178533318 \h </w:instrText>
+              <w:instrText xml:space="preserve"> PAGEREF _Toc178553931 \h </w:instrText>
+            </w:r>
+            <w:r>
+              <w:rPr>
+                <w:noProof/>
+                <w:webHidden/>
+              </w:rPr>
+            </w:r>
+            <w:r>
+              <w:rPr>
+                <w:noProof/>
+                <w:webHidden/>
+              </w:rPr>
+              <w:fldChar w:fldCharType="separate"/>
+            </w:r>
+            <w:r>
+              <w:rPr>
+                <w:noProof/>
+                <w:webHidden/>
+              </w:rPr>
+              <w:t>6</w:t>
+            </w:r>
+            <w:r>
+              <w:rPr>
+                <w:noProof/>
+                <w:webHidden/>
+              </w:rPr>
+              <w:fldChar w:fldCharType="end"/>
+            </w:r>
+          </w:hyperlink>
+        </w:p>
+        <w:p>
+          <w:pPr>
+            <w:pStyle w:val="22"/>
+            <w:tabs>
+              <w:tab w:val="right" w:leader="dot" w:pos="9344"/>
+            </w:tabs>
+            <w:rPr>
+              <w:rFonts w:asciiTheme="minorHAnsi" w:eastAsiaTheme="minorEastAsia" w:hAnsiTheme="minorHAnsi"/>
+              <w:noProof/>
+              <w:sz w:val="22"/>
+              <w:lang w:val="ru-BY" w:eastAsia="ru-BY"/>
+            </w:rPr>
+          </w:pPr>
+          <w:hyperlink w:anchor="_Toc178553932" w:history="1">
+            <w:r>
+              <w:rPr>
+                <w:rStyle w:val="a7"/>
+                <w:noProof/>
+              </w:rPr>
+              <w:t>4.1 Обзор используемых компонентов системы</w:t>
+            </w:r>
+            <w:r>
+              <w:rPr>
+                <w:noProof/>
+                <w:webHidden/>
+              </w:rPr>
+              <w:tab/>
+            </w:r>
+            <w:r>
+              <w:rPr>
+                <w:noProof/>
+                <w:webHidden/>
+              </w:rPr>
+              <w:fldChar w:fldCharType="begin"/>
+            </w:r>
+            <w:r>
+              <w:rPr>
+                <w:noProof/>
+                <w:webHidden/>
+              </w:rPr>
+              <w:instrText xml:space="preserve"> PAGEREF _Toc178553932 \h </w:instrText>
+            </w:r>
+            <w:r>
+              <w:rPr>
+                <w:noProof/>
+                <w:webHidden/>
+              </w:rPr>
+            </w:r>
+            <w:r>
+              <w:rPr>
+                <w:noProof/>
+                <w:webHidden/>
+              </w:rPr>
+              <w:fldChar w:fldCharType="separate"/>
+            </w:r>
+            <w:r>
+              <w:rPr>
+                <w:noProof/>
+                <w:webHidden/>
+              </w:rPr>
+              <w:t>6</w:t>
+            </w:r>
+            <w:r>
+              <w:rPr>
+                <w:noProof/>
+                <w:webHidden/>
+              </w:rPr>
+              <w:fldChar w:fldCharType="end"/>
+            </w:r>
+          </w:hyperlink>
+        </w:p>
+        <w:p>
+          <w:pPr>
+            <w:pStyle w:val="22"/>
+            <w:tabs>
+              <w:tab w:val="right" w:leader="dot" w:pos="9344"/>
+            </w:tabs>
+            <w:rPr>
+              <w:rFonts w:asciiTheme="minorHAnsi" w:eastAsiaTheme="minorEastAsia" w:hAnsiTheme="minorHAnsi"/>
+              <w:noProof/>
+              <w:sz w:val="22"/>
+              <w:lang w:val="ru-BY" w:eastAsia="ru-BY"/>
+            </w:rPr>
+          </w:pPr>
+          <w:hyperlink w:anchor="_Toc178553933" w:history="1">
+            <w:r>
+              <w:rPr>
+                <w:rStyle w:val="a7"/>
+                <w:noProof/>
+              </w:rPr>
+              <w:t>4.2 Функции и устройство разрабатываемого устройства</w:t>
+            </w:r>
+            <w:r>
+              <w:rPr>
+                <w:noProof/>
+                <w:webHidden/>
+              </w:rPr>
+              <w:tab/>
+            </w:r>
+            <w:r>
+              <w:rPr>
+                <w:noProof/>
+                <w:webHidden/>
+              </w:rPr>
+              <w:fldChar w:fldCharType="begin"/>
+            </w:r>
+            <w:r>
+              <w:rPr>
+                <w:noProof/>
+                <w:webHidden/>
+              </w:rPr>
+              <w:instrText xml:space="preserve"> PAGEREF _Toc178553933 \h </w:instrText>
             </w:r>
             <w:r>
               <w:rPr>
@@ -1473,12 +2316,13 @@
               <w:tab w:val="right" w:leader="dot" w:pos="9344"/>
             </w:tabs>
             <w:rPr>
-              <w:rFonts w:eastAsiaTheme="minorEastAsia"/>
+              <w:rFonts w:asciiTheme="minorHAnsi" w:eastAsiaTheme="minorEastAsia" w:hAnsiTheme="minorHAnsi"/>
               <w:noProof/>
-              <w:lang w:eastAsia="ru-RU"/>
+              <w:sz w:val="22"/>
+              <w:lang w:val="ru-BY" w:eastAsia="ru-BY"/>
             </w:rPr>
           </w:pPr>
-          <w:hyperlink w:anchor="_Toc178533319" w:history="1">
+          <w:hyperlink w:anchor="_Toc178553934" w:history="1">
             <w:r>
               <w:rPr>
                 <w:rStyle w:val="a7"/>
@@ -1505,7 +2349,7 @@
                 <w:noProof/>
                 <w:webHidden/>
               </w:rPr>
-              <w:instrText xml:space="preserve"> PAGEREF _Toc178533319 \h </w:instrText>
+              <w:instrText xml:space="preserve"> PAGEREF _Toc178553934 \h </w:instrText>
             </w:r>
             <w:r>
               <w:rPr>
@@ -1525,7 +2369,295 @@
                 <w:noProof/>
                 <w:webHidden/>
               </w:rPr>
-              <w:t>7</w:t>
+              <w:t>8</w:t>
+            </w:r>
+            <w:r>
+              <w:rPr>
+                <w:noProof/>
+                <w:webHidden/>
+              </w:rPr>
+              <w:fldChar w:fldCharType="end"/>
+            </w:r>
+          </w:hyperlink>
+        </w:p>
+        <w:p>
+          <w:pPr>
+            <w:pStyle w:val="22"/>
+            <w:tabs>
+              <w:tab w:val="right" w:leader="dot" w:pos="9344"/>
+            </w:tabs>
+            <w:rPr>
+              <w:rFonts w:asciiTheme="minorHAnsi" w:eastAsiaTheme="minorEastAsia" w:hAnsiTheme="minorHAnsi"/>
+              <w:noProof/>
+              <w:sz w:val="22"/>
+              <w:lang w:val="ru-BY" w:eastAsia="ru-BY"/>
+            </w:rPr>
+          </w:pPr>
+          <w:hyperlink w:anchor="_Toc178553935" w:history="1">
+            <w:r>
+              <w:rPr>
+                <w:rStyle w:val="a7"/>
+                <w:noProof/>
+                <w:lang w:eastAsia="ru-RU"/>
+              </w:rPr>
+              <w:t>5.1 Используемые библиотеки</w:t>
+            </w:r>
+            <w:r>
+              <w:rPr>
+                <w:noProof/>
+                <w:webHidden/>
+              </w:rPr>
+              <w:tab/>
+            </w:r>
+            <w:r>
+              <w:rPr>
+                <w:noProof/>
+                <w:webHidden/>
+              </w:rPr>
+              <w:fldChar w:fldCharType="begin"/>
+            </w:r>
+            <w:r>
+              <w:rPr>
+                <w:noProof/>
+                <w:webHidden/>
+              </w:rPr>
+              <w:instrText xml:space="preserve"> PAGEREF _Toc178553935 \h </w:instrText>
+            </w:r>
+            <w:r>
+              <w:rPr>
+                <w:noProof/>
+                <w:webHidden/>
+              </w:rPr>
+            </w:r>
+            <w:r>
+              <w:rPr>
+                <w:noProof/>
+                <w:webHidden/>
+              </w:rPr>
+              <w:fldChar w:fldCharType="separate"/>
+            </w:r>
+            <w:r>
+              <w:rPr>
+                <w:noProof/>
+                <w:webHidden/>
+              </w:rPr>
+              <w:t>8</w:t>
+            </w:r>
+            <w:r>
+              <w:rPr>
+                <w:noProof/>
+                <w:webHidden/>
+              </w:rPr>
+              <w:fldChar w:fldCharType="end"/>
+            </w:r>
+          </w:hyperlink>
+        </w:p>
+        <w:p>
+          <w:pPr>
+            <w:pStyle w:val="22"/>
+            <w:tabs>
+              <w:tab w:val="right" w:leader="dot" w:pos="9344"/>
+            </w:tabs>
+            <w:rPr>
+              <w:rFonts w:asciiTheme="minorHAnsi" w:eastAsiaTheme="minorEastAsia" w:hAnsiTheme="minorHAnsi"/>
+              <w:noProof/>
+              <w:sz w:val="22"/>
+              <w:lang w:val="ru-BY" w:eastAsia="ru-BY"/>
+            </w:rPr>
+          </w:pPr>
+          <w:hyperlink w:anchor="_Toc178553936" w:history="1">
+            <w:r>
+              <w:rPr>
+                <w:rStyle w:val="a7"/>
+                <w:noProof/>
+                <w:lang w:eastAsia="ru-RU"/>
+              </w:rPr>
+              <w:t>5.2 Общая структура программы</w:t>
+            </w:r>
+            <w:r>
+              <w:rPr>
+                <w:noProof/>
+                <w:webHidden/>
+              </w:rPr>
+              <w:tab/>
+            </w:r>
+            <w:r>
+              <w:rPr>
+                <w:noProof/>
+                <w:webHidden/>
+              </w:rPr>
+              <w:fldChar w:fldCharType="begin"/>
+            </w:r>
+            <w:r>
+              <w:rPr>
+                <w:noProof/>
+                <w:webHidden/>
+              </w:rPr>
+              <w:instrText xml:space="preserve"> PAGEREF _Toc178553936 \h </w:instrText>
+            </w:r>
+            <w:r>
+              <w:rPr>
+                <w:noProof/>
+                <w:webHidden/>
+              </w:rPr>
+            </w:r>
+            <w:r>
+              <w:rPr>
+                <w:noProof/>
+                <w:webHidden/>
+              </w:rPr>
+              <w:fldChar w:fldCharType="separate"/>
+            </w:r>
+            <w:r>
+              <w:rPr>
+                <w:noProof/>
+                <w:webHidden/>
+              </w:rPr>
+              <w:t>8</w:t>
+            </w:r>
+            <w:r>
+              <w:rPr>
+                <w:noProof/>
+                <w:webHidden/>
+              </w:rPr>
+              <w:fldChar w:fldCharType="end"/>
+            </w:r>
+          </w:hyperlink>
+        </w:p>
+        <w:p>
+          <w:pPr>
+            <w:pStyle w:val="22"/>
+            <w:tabs>
+              <w:tab w:val="right" w:leader="dot" w:pos="9344"/>
+            </w:tabs>
+            <w:rPr>
+              <w:rFonts w:asciiTheme="minorHAnsi" w:eastAsiaTheme="minorEastAsia" w:hAnsiTheme="minorHAnsi"/>
+              <w:noProof/>
+              <w:sz w:val="22"/>
+              <w:lang w:val="ru-BY" w:eastAsia="ru-BY"/>
+            </w:rPr>
+          </w:pPr>
+          <w:hyperlink w:anchor="_Toc178553937" w:history="1">
+            <w:r>
+              <w:rPr>
+                <w:rStyle w:val="a7"/>
+                <w:noProof/>
+                <w:lang w:eastAsia="ru-RU"/>
+              </w:rPr>
+              <w:t>5.3 Описание функциональной схемы алгоритма</w:t>
+            </w:r>
+            <w:r>
+              <w:rPr>
+                <w:noProof/>
+                <w:webHidden/>
+              </w:rPr>
+              <w:tab/>
+            </w:r>
+            <w:r>
+              <w:rPr>
+                <w:noProof/>
+                <w:webHidden/>
+              </w:rPr>
+              <w:fldChar w:fldCharType="begin"/>
+            </w:r>
+            <w:r>
+              <w:rPr>
+                <w:noProof/>
+                <w:webHidden/>
+              </w:rPr>
+              <w:instrText xml:space="preserve"> PAGEREF _Toc178553937 \h </w:instrText>
+            </w:r>
+            <w:r>
+              <w:rPr>
+                <w:noProof/>
+                <w:webHidden/>
+              </w:rPr>
+            </w:r>
+            <w:r>
+              <w:rPr>
+                <w:noProof/>
+                <w:webHidden/>
+              </w:rPr>
+              <w:fldChar w:fldCharType="separate"/>
+            </w:r>
+            <w:r>
+              <w:rPr>
+                <w:noProof/>
+                <w:webHidden/>
+              </w:rPr>
+              <w:t>8</w:t>
+            </w:r>
+            <w:r>
+              <w:rPr>
+                <w:noProof/>
+                <w:webHidden/>
+              </w:rPr>
+              <w:fldChar w:fldCharType="end"/>
+            </w:r>
+          </w:hyperlink>
+        </w:p>
+        <w:p>
+          <w:pPr>
+            <w:pStyle w:val="22"/>
+            <w:tabs>
+              <w:tab w:val="right" w:leader="dot" w:pos="9344"/>
+            </w:tabs>
+            <w:rPr>
+              <w:rFonts w:asciiTheme="minorHAnsi" w:eastAsiaTheme="minorEastAsia" w:hAnsiTheme="minorHAnsi"/>
+              <w:noProof/>
+              <w:sz w:val="22"/>
+              <w:lang w:val="ru-BY" w:eastAsia="ru-BY"/>
+            </w:rPr>
+          </w:pPr>
+          <w:hyperlink w:anchor="_Toc178553938" w:history="1">
+            <w:r>
+              <w:rPr>
+                <w:rStyle w:val="a7"/>
+                <w:noProof/>
+                <w:lang w:eastAsia="ru-RU"/>
+              </w:rPr>
+              <w:t>5.4 Описание блок-схемы алгоритма</w:t>
+            </w:r>
+            <w:r>
+              <w:rPr>
+                <w:noProof/>
+                <w:webHidden/>
+              </w:rPr>
+              <w:tab/>
+            </w:r>
+            <w:r>
+              <w:rPr>
+                <w:noProof/>
+                <w:webHidden/>
+              </w:rPr>
+              <w:fldChar w:fldCharType="begin"/>
+            </w:r>
+            <w:r>
+              <w:rPr>
+                <w:noProof/>
+                <w:webHidden/>
+              </w:rPr>
+              <w:instrText xml:space="preserve"> PAGEREF _Toc178553938 \h </w:instrText>
+            </w:r>
+            <w:r>
+              <w:rPr>
+                <w:noProof/>
+                <w:webHidden/>
+              </w:rPr>
+            </w:r>
+            <w:r>
+              <w:rPr>
+                <w:noProof/>
+                <w:webHidden/>
+              </w:rPr>
+              <w:fldChar w:fldCharType="separate"/>
+            </w:r>
+            <w:r>
+              <w:rPr>
+                <w:noProof/>
+                <w:webHidden/>
+              </w:rPr>
+              <w:t>8</w:t>
             </w:r>
             <w:r>
               <w:rPr>
@@ -1543,12 +2675,13 @@
               <w:tab w:val="right" w:leader="dot" w:pos="9344"/>
             </w:tabs>
             <w:rPr>
-              <w:rFonts w:eastAsiaTheme="minorEastAsia"/>
+              <w:rFonts w:asciiTheme="minorHAnsi" w:eastAsiaTheme="minorEastAsia" w:hAnsiTheme="minorHAnsi"/>
               <w:noProof/>
-              <w:lang w:eastAsia="ru-RU"/>
+              <w:sz w:val="22"/>
+              <w:lang w:val="ru-BY" w:eastAsia="ru-BY"/>
             </w:rPr>
           </w:pPr>
-          <w:hyperlink w:anchor="_Toc178533320" w:history="1">
+          <w:hyperlink w:anchor="_Toc178553939" w:history="1">
             <w:r>
               <w:rPr>
                 <w:rStyle w:val="a7"/>
@@ -1575,7 +2708,7 @@
                 <w:noProof/>
                 <w:webHidden/>
               </w:rPr>
-              <w:instrText xml:space="preserve"> PAGEREF _Toc178533320 \h </w:instrText>
+              <w:instrText xml:space="preserve"> PAGEREF _Toc178553939 \h </w:instrText>
             </w:r>
             <w:r>
               <w:rPr>
@@ -1595,7 +2728,7 @@
                 <w:noProof/>
                 <w:webHidden/>
               </w:rPr>
-              <w:t>8</w:t>
+              <w:t>9</w:t>
             </w:r>
             <w:r>
               <w:rPr>
@@ -1613,12 +2746,13 @@
               <w:tab w:val="right" w:leader="dot" w:pos="9344"/>
             </w:tabs>
             <w:rPr>
-              <w:rFonts w:eastAsiaTheme="minorEastAsia"/>
+              <w:rFonts w:asciiTheme="minorHAnsi" w:eastAsiaTheme="minorEastAsia" w:hAnsiTheme="minorHAnsi"/>
               <w:noProof/>
-              <w:lang w:eastAsia="ru-RU"/>
+              <w:sz w:val="22"/>
+              <w:lang w:val="ru-BY" w:eastAsia="ru-BY"/>
             </w:rPr>
           </w:pPr>
-          <w:hyperlink w:anchor="_Toc178533321" w:history="1">
+          <w:hyperlink w:anchor="_Toc178553940" w:history="1">
             <w:r>
               <w:rPr>
                 <w:rStyle w:val="a7"/>
@@ -1645,7 +2779,7 @@
                 <w:noProof/>
                 <w:webHidden/>
               </w:rPr>
-              <w:instrText xml:space="preserve"> PAGEREF _Toc178533321 \h </w:instrText>
+              <w:instrText xml:space="preserve"> PAGEREF _Toc178553940 \h </w:instrText>
             </w:r>
             <w:r>
               <w:rPr>
@@ -1665,7 +2799,7 @@
                 <w:noProof/>
                 <w:webHidden/>
               </w:rPr>
-              <w:t>9</w:t>
+              <w:t>10</w:t>
             </w:r>
             <w:r>
               <w:rPr>
@@ -1691,6 +2825,9 @@
     <w:p>
       <w:pPr>
         <w:pStyle w:val="1"/>
+        <w:rPr>
+          <w:rFonts w:eastAsia="Calibri"/>
+        </w:rPr>
       </w:pPr>
       <w:r>
         <w:rPr>
@@ -1699,7 +2836,7 @@
         </w:rPr>
         <w:br w:type="page"/>
       </w:r>
-      <w:bookmarkStart w:id="2" w:name="_Toc178533315"/>
+      <w:bookmarkStart w:id="1" w:name="_Toc178553919"/>
       <w:r>
         <w:rPr>
           <w:rFonts w:eastAsia="Calibri"/>
@@ -1707,30 +2844,291 @@
         <w:lastRenderedPageBreak/>
         <w:t>1 Архитектура вычислительной системы</w:t>
       </w:r>
+      <w:bookmarkEnd w:id="1"/>
+    </w:p>
+    <w:p>
+      <w:pPr>
+        <w:rPr>
+          <w:lang w:val="en-US"/>
+        </w:rPr>
+      </w:pPr>
+    </w:p>
+    <w:p>
+      <w:pPr>
+        <w:pStyle w:val="2"/>
+        <w:numPr>
+          <w:ilvl w:val="1"/>
+          <w:numId w:val="1"/>
+        </w:numPr>
+        <w:rPr>
+          <w:lang w:val="en-US"/>
+        </w:rPr>
+      </w:pPr>
+      <w:bookmarkStart w:id="2" w:name="_Toc178553920"/>
+      <w:r>
+        <w:t xml:space="preserve">Общий обзор платформы </w:t>
+      </w:r>
+      <w:r>
+        <w:rPr>
+          <w:lang w:val="en-US"/>
+        </w:rPr>
+        <w:t>Arduino</w:t>
+      </w:r>
       <w:bookmarkEnd w:id="2"/>
     </w:p>
     <w:p>
       <w:pPr>
         <w:rPr>
-          <w:lang w:eastAsia="ru-RU"/>
-        </w:rPr>
-      </w:pPr>
-    </w:p>
-    <w:p>
-      <w:pPr>
-        <w:rPr>
-          <w:rFonts w:ascii="Times New Roman" w:eastAsia="Calibri" w:hAnsi="Times New Roman" w:cstheme="majorBidi"/>
+          <w:lang w:val="en-US"/>
+        </w:rPr>
+      </w:pPr>
+    </w:p>
+    <w:p>
+      <w:r>
+        <w:t>Текст</w:t>
+      </w:r>
+    </w:p>
+    <w:p/>
+    <w:p>
+      <w:pPr>
+        <w:pStyle w:val="2"/>
+        <w:numPr>
+          <w:ilvl w:val="1"/>
+          <w:numId w:val="1"/>
+        </w:numPr>
+      </w:pPr>
+      <w:bookmarkStart w:id="3" w:name="_Toc178553921"/>
+      <w:r>
+        <w:t>История версии</w:t>
+      </w:r>
+      <w:bookmarkEnd w:id="3"/>
+    </w:p>
+    <w:p>
+      <w:pPr>
+        <w:rPr>
+          <w:rFonts w:eastAsia="Calibri"/>
+        </w:rPr>
+      </w:pPr>
+    </w:p>
+    <w:p>
+      <w:pPr>
+        <w:rPr>
+          <w:rFonts w:eastAsia="Calibri"/>
+        </w:rPr>
+      </w:pPr>
+      <w:r>
+        <w:rPr>
+          <w:rFonts w:eastAsia="Calibri"/>
+        </w:rPr>
+        <w:t>Текст</w:t>
+      </w:r>
+    </w:p>
+    <w:p>
+      <w:pPr>
+        <w:rPr>
+          <w:rFonts w:eastAsia="Calibri"/>
+        </w:rPr>
+      </w:pPr>
+    </w:p>
+    <w:p>
+      <w:pPr>
+        <w:pStyle w:val="2"/>
+        <w:numPr>
+          <w:ilvl w:val="1"/>
+          <w:numId w:val="1"/>
+        </w:numPr>
+        <w:rPr>
+          <w:rFonts w:eastAsia="Calibri"/>
+          <w:lang w:val="en-US"/>
+        </w:rPr>
+      </w:pPr>
+      <w:bookmarkStart w:id="4" w:name="_Toc178553922"/>
+      <w:r>
+        <w:rPr>
+          <w:rFonts w:eastAsia="Calibri"/>
+        </w:rPr>
+        <w:t xml:space="preserve">Достоинства </w:t>
+      </w:r>
+      <w:r>
+        <w:rPr>
+          <w:rFonts w:eastAsia="Calibri"/>
+          <w:lang w:val="en-US"/>
+        </w:rPr>
+        <w:t>Arduino</w:t>
+      </w:r>
+      <w:bookmarkEnd w:id="4"/>
+    </w:p>
+    <w:p/>
+    <w:p>
+      <w:r>
+        <w:t>Текст</w:t>
+      </w:r>
+    </w:p>
+    <w:p>
+      <w:pPr>
+        <w:rPr>
+          <w:szCs w:val="26"/>
+          <w:lang w:val="en-US"/>
+        </w:rPr>
+      </w:pPr>
+      <w:r>
+        <w:br w:type="page"/>
+      </w:r>
+    </w:p>
+    <w:p>
+      <w:pPr>
+        <w:pStyle w:val="1"/>
+      </w:pPr>
+      <w:bookmarkStart w:id="5" w:name="_Toc178553923"/>
+      <w:r>
+        <w:lastRenderedPageBreak/>
+        <w:t>2 Платформа программного обеспечения</w:t>
+      </w:r>
+      <w:bookmarkEnd w:id="5"/>
+    </w:p>
+    <w:p/>
+    <w:p>
+      <w:pPr>
+        <w:pStyle w:val="2"/>
+      </w:pPr>
+      <w:bookmarkStart w:id="6" w:name="_Toc178553924"/>
+      <w:r>
+        <w:t xml:space="preserve">2.1 </w:t>
+      </w:r>
+      <w:r>
+        <w:t xml:space="preserve">Структура и архитектура платформы </w:t>
+      </w:r>
+      <w:r>
+        <w:rPr>
+          <w:lang w:val="en-US"/>
+        </w:rPr>
+        <w:t>Arduino</w:t>
+      </w:r>
+      <w:r>
+        <w:t xml:space="preserve"> </w:t>
+      </w:r>
+      <w:r>
+        <w:rPr>
+          <w:lang w:val="en-US"/>
+        </w:rPr>
+        <w:t>IDE</w:t>
+      </w:r>
+      <w:bookmarkEnd w:id="6"/>
+    </w:p>
+    <w:p/>
+    <w:p>
+      <w:pPr>
+        <w:rPr>
+          <w:lang w:val="en-US"/>
+        </w:rPr>
+      </w:pPr>
+      <w:r>
+        <w:t>Текст</w:t>
+      </w:r>
+    </w:p>
+    <w:p>
+      <w:pPr>
+        <w:rPr>
+          <w:lang w:val="en-US"/>
+        </w:rPr>
+      </w:pPr>
+    </w:p>
+    <w:p>
+      <w:pPr>
+        <w:pStyle w:val="2"/>
+        <w:rPr>
+          <w:lang w:val="en-US"/>
+        </w:rPr>
+      </w:pPr>
+      <w:bookmarkStart w:id="7" w:name="_Toc178553925"/>
+      <w:r>
+        <w:rPr>
+          <w:lang w:val="en-US"/>
+        </w:rPr>
+        <w:t xml:space="preserve">2.2 </w:t>
+      </w:r>
+      <w:r>
+        <w:t>Общий</w:t>
+      </w:r>
+      <w:r>
+        <w:rPr>
+          <w:lang w:val="en-US"/>
+        </w:rPr>
+        <w:t xml:space="preserve"> </w:t>
+      </w:r>
+      <w:r>
+        <w:t>обзор</w:t>
+      </w:r>
+      <w:r>
+        <w:rPr>
+          <w:lang w:val="en-US"/>
+        </w:rPr>
+        <w:t xml:space="preserve"> </w:t>
+      </w:r>
+      <w:r>
+        <w:rPr>
+          <w:lang w:val="en-US"/>
+        </w:rPr>
+        <w:t>Proteus Design Suite</w:t>
+      </w:r>
+      <w:bookmarkEnd w:id="7"/>
+    </w:p>
+    <w:p>
+      <w:pPr>
+        <w:rPr>
+          <w:lang w:val="en-US"/>
+        </w:rPr>
+      </w:pPr>
+    </w:p>
+    <w:p>
+      <w:r>
+        <w:t>Текст</w:t>
+      </w:r>
+    </w:p>
+    <w:p/>
+    <w:p>
+      <w:pPr>
+        <w:pStyle w:val="2"/>
+      </w:pPr>
+      <w:bookmarkStart w:id="8" w:name="_Toc178553926"/>
+      <w:r>
+        <w:t>2.3 Достоинства С</w:t>
+      </w:r>
+      <w:r>
+        <w:t>/</w:t>
+      </w:r>
+      <w:r>
+        <w:rPr>
+          <w:lang w:val="en-US"/>
+        </w:rPr>
+        <w:t>C</w:t>
+      </w:r>
+      <w:r>
+        <w:t xml:space="preserve">++ </w:t>
+      </w:r>
+      <w:r>
+        <w:t>как языка написания программы</w:t>
+      </w:r>
+      <w:bookmarkEnd w:id="8"/>
+    </w:p>
+    <w:p/>
+    <w:p>
+      <w:r>
+        <w:t>Текст</w:t>
+      </w:r>
+    </w:p>
+    <w:p>
+      <w:pPr>
+        <w:rPr>
+          <w:rFonts w:eastAsia="Calibri" w:cs="Times New Roman"/>
           <w:b/>
           <w:color w:val="000000" w:themeColor="text1"/>
           <w:sz w:val="32"/>
-          <w:szCs w:val="32"/>
-          <w:lang w:eastAsia="ru-RU"/>
-        </w:rPr>
-      </w:pPr>
-      <w:r>
-        <w:rPr>
-          <w:rFonts w:eastAsia="Calibri"/>
-        </w:rPr>
+          <w:szCs w:val="28"/>
+          <w:lang w:eastAsia="ru-RU"/>
+        </w:rPr>
+      </w:pPr>
+      <w:r>
         <w:br w:type="page"/>
       </w:r>
     </w:p>
@@ -1738,17 +3136,71 @@
       <w:pPr>
         <w:pStyle w:val="1"/>
       </w:pPr>
-      <w:bookmarkStart w:id="3" w:name="_Toc178533316"/>
+      <w:bookmarkStart w:id="9" w:name="_Toc178553927"/>
       <w:r>
         <w:lastRenderedPageBreak/>
-        <w:t>2 Платформа программного обеспечения</w:t>
-      </w:r>
-      <w:bookmarkEnd w:id="3"/>
-    </w:p>
-    <w:p>
-      <w:pPr>
-        <w:rPr>
-          <w:rFonts w:ascii="Times New Roman" w:eastAsia="Calibri" w:hAnsi="Times New Roman" w:cs="Times New Roman"/>
+        <w:t xml:space="preserve">3 </w:t>
+      </w:r>
+      <w:r>
+        <w:t>Теоретическое обоснование разработки программного продукта</w:t>
+      </w:r>
+      <w:bookmarkEnd w:id="9"/>
+    </w:p>
+    <w:p/>
+    <w:p>
+      <w:pPr>
+        <w:pStyle w:val="2"/>
+      </w:pPr>
+      <w:bookmarkStart w:id="10" w:name="_Toc178553928"/>
+      <w:r>
+        <w:t>3.1 Обоснование необходимости разработки</w:t>
+      </w:r>
+      <w:bookmarkEnd w:id="10"/>
+    </w:p>
+    <w:p/>
+    <w:p>
+      <w:r>
+        <w:t>Текст</w:t>
+      </w:r>
+    </w:p>
+    <w:p/>
+    <w:p>
+      <w:pPr>
+        <w:pStyle w:val="2"/>
+      </w:pPr>
+      <w:bookmarkStart w:id="11" w:name="_Toc178553929"/>
+      <w:r>
+        <w:t>3.2 Технологии программирования, используемые для реализации поставленных задач</w:t>
+      </w:r>
+      <w:bookmarkEnd w:id="11"/>
+    </w:p>
+    <w:p/>
+    <w:p>
+      <w:r>
+        <w:t>Текст</w:t>
+      </w:r>
+    </w:p>
+    <w:p/>
+    <w:p>
+      <w:pPr>
+        <w:pStyle w:val="2"/>
+      </w:pPr>
+      <w:bookmarkStart w:id="12" w:name="_Toc178553930"/>
+      <w:r>
+        <w:t>3.3 Связь архитектуры вычислительной системы с разрабатываемым программным обеспечением</w:t>
+      </w:r>
+      <w:bookmarkEnd w:id="12"/>
+    </w:p>
+    <w:p/>
+    <w:p>
+      <w:r>
+        <w:t>Текст</w:t>
+      </w:r>
+    </w:p>
+    <w:p>
+      <w:pPr>
+        <w:rPr>
+          <w:rFonts w:eastAsia="Calibri" w:cs="Times New Roman"/>
           <w:b/>
           <w:color w:val="000000" w:themeColor="text1"/>
           <w:sz w:val="32"/>
@@ -1764,17 +3216,316 @@
       <w:pPr>
         <w:pStyle w:val="1"/>
       </w:pPr>
-      <w:bookmarkStart w:id="4" w:name="_Toc178533317"/>
+      <w:bookmarkStart w:id="13" w:name="_Toc178553931"/>
       <w:r>
         <w:lastRenderedPageBreak/>
-        <w:t>3 Теоретическое обоснование разработки программного продукта</w:t>
-      </w:r>
-      <w:bookmarkEnd w:id="4"/>
-    </w:p>
-    <w:p>
-      <w:pPr>
-        <w:rPr>
-          <w:rFonts w:ascii="Times New Roman" w:eastAsia="Calibri" w:hAnsi="Times New Roman" w:cs="Times New Roman"/>
+        <w:t xml:space="preserve">4 Проектирование функциональных возможностей </w:t>
+      </w:r>
+      <w:r>
+        <w:t>системы</w:t>
+      </w:r>
+      <w:bookmarkEnd w:id="13"/>
+    </w:p>
+    <w:p/>
+    <w:p>
+      <w:pPr>
+        <w:pStyle w:val="2"/>
+      </w:pPr>
+      <w:bookmarkStart w:id="14" w:name="_Toc178553932"/>
+      <w:r>
+        <w:t>4.1 Обзор используемых компонентов системы</w:t>
+      </w:r>
+      <w:bookmarkEnd w:id="14"/>
+    </w:p>
+    <w:p>
+      <w:r>
+        <w:rPr>
+          <w:b/>
+          <w:bCs/>
+        </w:rPr>
+        <w:t>4</w:t>
+      </w:r>
+      <w:r>
+        <w:rPr>
+          <w:b/>
+          <w:bCs/>
+        </w:rPr>
+        <w:t>.1</w:t>
+      </w:r>
+      <w:r>
+        <w:rPr>
+          <w:b/>
+          <w:bCs/>
+        </w:rPr>
+        <w:t>.1</w:t>
+      </w:r>
+      <w:r>
+        <w:t xml:space="preserve"> </w:t>
+      </w:r>
+      <w:r>
+        <w:t xml:space="preserve">Общий обзор датчика </w:t>
+      </w:r>
+      <w:r>
+        <w:t>LM35DZ</w:t>
+      </w:r>
+      <w:r>
+        <w:t xml:space="preserve"> </w:t>
+      </w:r>
+    </w:p>
+    <w:p/>
+    <w:p>
+      <w:r>
+        <w:t>Текст</w:t>
+      </w:r>
+    </w:p>
+    <w:p/>
+    <w:p>
+      <w:r>
+        <w:rPr>
+          <w:b/>
+          <w:bCs/>
+        </w:rPr>
+        <w:t>4.</w:t>
+      </w:r>
+      <w:r>
+        <w:rPr>
+          <w:b/>
+          <w:bCs/>
+        </w:rPr>
+        <w:t>1.</w:t>
+      </w:r>
+      <w:r>
+        <w:rPr>
+          <w:b/>
+          <w:bCs/>
+        </w:rPr>
+        <w:t>2</w:t>
+      </w:r>
+      <w:r>
+        <w:t xml:space="preserve"> </w:t>
+      </w:r>
+      <w:r>
+        <w:t xml:space="preserve">Общий обзор </w:t>
+      </w:r>
+      <w:r>
+        <w:rPr>
+          <w:lang w:val="en-US"/>
+        </w:rPr>
+        <w:t xml:space="preserve">PTC </w:t>
+      </w:r>
+      <w:r>
+        <w:t>нагревателя</w:t>
+      </w:r>
+    </w:p>
+    <w:p/>
+    <w:p>
+      <w:r>
+        <w:t>Текст</w:t>
+      </w:r>
+    </w:p>
+    <w:p>
+      <w:r>
+        <w:rPr>
+          <w:b/>
+          <w:bCs/>
+        </w:rPr>
+        <w:t>4.</w:t>
+      </w:r>
+      <w:r>
+        <w:rPr>
+          <w:b/>
+          <w:bCs/>
+        </w:rPr>
+        <w:t>1.</w:t>
+      </w:r>
+      <w:r>
+        <w:rPr>
+          <w:b/>
+          <w:bCs/>
+        </w:rPr>
+        <w:t>3</w:t>
+      </w:r>
+      <w:r>
+        <w:t xml:space="preserve"> Общий обзор </w:t>
+      </w:r>
+      <w:r>
+        <w:t xml:space="preserve">дисплея </w:t>
+      </w:r>
+      <w:r>
+        <w:t>OLED 0.91inch LCD128x32</w:t>
+      </w:r>
+    </w:p>
+    <w:p/>
+    <w:p>
+      <w:r>
+        <w:t>Текст</w:t>
+      </w:r>
+    </w:p>
+    <w:p/>
+    <w:p>
+      <w:r>
+        <w:rPr>
+          <w:b/>
+          <w:bCs/>
+        </w:rPr>
+        <w:t>4.</w:t>
+      </w:r>
+      <w:r>
+        <w:rPr>
+          <w:b/>
+          <w:bCs/>
+        </w:rPr>
+        <w:t>1.</w:t>
+      </w:r>
+      <w:r>
+        <w:rPr>
+          <w:b/>
+          <w:bCs/>
+        </w:rPr>
+        <w:t>4</w:t>
+      </w:r>
+      <w:r>
+        <w:t xml:space="preserve"> Общий обзор</w:t>
+      </w:r>
+      <w:r>
+        <w:t xml:space="preserve"> модуля реле </w:t>
+      </w:r>
+      <w:r>
+        <w:t>FL-3FF-S-Z</w:t>
+      </w:r>
+    </w:p>
+    <w:p/>
+    <w:p>
+      <w:r>
+        <w:t>Текст</w:t>
+      </w:r>
+    </w:p>
+    <w:p/>
+    <w:p>
+      <w:r>
+        <w:rPr>
+          <w:b/>
+          <w:bCs/>
+        </w:rPr>
+        <w:t>4.</w:t>
+      </w:r>
+      <w:r>
+        <w:rPr>
+          <w:b/>
+          <w:bCs/>
+        </w:rPr>
+        <w:t>1.</w:t>
+      </w:r>
+      <w:r>
+        <w:rPr>
+          <w:b/>
+          <w:bCs/>
+        </w:rPr>
+        <w:t>5</w:t>
+      </w:r>
+      <w:r>
+        <w:t xml:space="preserve"> </w:t>
+      </w:r>
+      <w:r>
+        <w:t>Общий обзор блока питания для нагревательного элемента</w:t>
+      </w:r>
+    </w:p>
+    <w:p/>
+    <w:p>
+      <w:r>
+        <w:t xml:space="preserve">Текст </w:t>
+      </w:r>
+    </w:p>
+    <w:p/>
+    <w:p>
+      <w:pPr>
+        <w:pStyle w:val="2"/>
+      </w:pPr>
+      <w:bookmarkStart w:id="15" w:name="_Toc178553933"/>
+      <w:r>
+        <w:t>4.</w:t>
+      </w:r>
+      <w:r>
+        <w:t>2</w:t>
+      </w:r>
+      <w:r>
+        <w:t xml:space="preserve"> </w:t>
+      </w:r>
+      <w:r>
+        <w:t>Функции и устройство разрабатываемого устройства</w:t>
+      </w:r>
+      <w:bookmarkEnd w:id="15"/>
+    </w:p>
+    <w:p/>
+    <w:p>
+      <w:pPr>
+        <w:rPr>
+          <w:b/>
+          <w:bCs/>
+        </w:rPr>
+      </w:pPr>
+      <w:r>
+        <w:rPr>
+          <w:b/>
+          <w:bCs/>
+        </w:rPr>
+        <w:t>4.2.1</w:t>
+      </w:r>
+    </w:p>
+    <w:p/>
+    <w:p>
+      <w:r>
+        <w:t>Текст</w:t>
+      </w:r>
+    </w:p>
+    <w:p/>
+    <w:p>
+      <w:pPr>
+        <w:rPr>
+          <w:b/>
+          <w:bCs/>
+        </w:rPr>
+      </w:pPr>
+      <w:r>
+        <w:rPr>
+          <w:b/>
+          <w:bCs/>
+        </w:rPr>
+        <w:t>4.2.2</w:t>
+      </w:r>
+    </w:p>
+    <w:p/>
+    <w:p>
+      <w:r>
+        <w:t>Текст</w:t>
+      </w:r>
+    </w:p>
+    <w:p/>
+    <w:p>
+      <w:pPr>
+        <w:rPr>
+          <w:b/>
+          <w:bCs/>
+        </w:rPr>
+      </w:pPr>
+      <w:r>
+        <w:rPr>
+          <w:b/>
+          <w:bCs/>
+        </w:rPr>
+        <w:t>4.2.3</w:t>
+      </w:r>
+    </w:p>
+    <w:p/>
+    <w:p>
+      <w:r>
+        <w:t>Текст</w:t>
+      </w:r>
+    </w:p>
+    <w:p>
+      <w:pPr>
+        <w:rPr>
+          <w:rFonts w:eastAsia="Calibri" w:cs="Times New Roman"/>
           <w:b/>
           <w:color w:val="000000" w:themeColor="text1"/>
           <w:sz w:val="32"/>
@@ -1790,17 +3541,204 @@
       <w:pPr>
         <w:pStyle w:val="1"/>
       </w:pPr>
-      <w:bookmarkStart w:id="5" w:name="_Toc178533318"/>
+      <w:bookmarkStart w:id="16" w:name="_Toc178553934"/>
       <w:r>
         <w:lastRenderedPageBreak/>
-        <w:t>4 Проектирование функциональных возможностей программы</w:t>
-      </w:r>
-      <w:bookmarkEnd w:id="5"/>
-    </w:p>
-    <w:p>
-      <w:pPr>
-        <w:rPr>
-          <w:rFonts w:ascii="Times New Roman" w:eastAsia="Calibri" w:hAnsi="Times New Roman" w:cs="Times New Roman"/>
+        <w:t>5 Архитектура разрабатываемой программы</w:t>
+      </w:r>
+      <w:bookmarkEnd w:id="16"/>
+    </w:p>
+    <w:p>
+      <w:pPr>
+        <w:rPr>
+          <w:lang w:eastAsia="ru-RU"/>
+        </w:rPr>
+      </w:pPr>
+    </w:p>
+    <w:p>
+      <w:pPr>
+        <w:pStyle w:val="2"/>
+        <w:rPr>
+          <w:lang w:eastAsia="ru-RU"/>
+        </w:rPr>
+      </w:pPr>
+      <w:bookmarkStart w:id="17" w:name="_Toc178553935"/>
+      <w:r>
+        <w:rPr>
+          <w:lang w:eastAsia="ru-RU"/>
+        </w:rPr>
+        <w:t>5.1 Используемые библиотеки</w:t>
+      </w:r>
+      <w:bookmarkEnd w:id="17"/>
+    </w:p>
+    <w:p>
+      <w:pPr>
+        <w:rPr>
+          <w:lang w:eastAsia="ru-RU"/>
+        </w:rPr>
+      </w:pPr>
+    </w:p>
+    <w:p>
+      <w:pPr>
+        <w:rPr>
+          <w:lang w:eastAsia="ru-RU"/>
+        </w:rPr>
+      </w:pPr>
+      <w:r>
+        <w:rPr>
+          <w:lang w:eastAsia="ru-RU"/>
+        </w:rPr>
+        <w:t>Текст</w:t>
+      </w:r>
+    </w:p>
+    <w:p>
+      <w:pPr>
+        <w:rPr>
+          <w:lang w:eastAsia="ru-RU"/>
+        </w:rPr>
+      </w:pPr>
+    </w:p>
+    <w:p>
+      <w:pPr>
+        <w:pStyle w:val="2"/>
+        <w:rPr>
+          <w:lang w:eastAsia="ru-RU"/>
+        </w:rPr>
+      </w:pPr>
+      <w:bookmarkStart w:id="18" w:name="_Toc178553936"/>
+      <w:r>
+        <w:rPr>
+          <w:lang w:eastAsia="ru-RU"/>
+        </w:rPr>
+        <w:t>5.2 Общая структура программы</w:t>
+      </w:r>
+      <w:bookmarkEnd w:id="18"/>
+    </w:p>
+    <w:p>
+      <w:pPr>
+        <w:rPr>
+          <w:lang w:eastAsia="ru-RU"/>
+        </w:rPr>
+      </w:pPr>
+    </w:p>
+    <w:p>
+      <w:pPr>
+        <w:rPr>
+          <w:lang w:eastAsia="ru-RU"/>
+        </w:rPr>
+      </w:pPr>
+      <w:r>
+        <w:rPr>
+          <w:lang w:eastAsia="ru-RU"/>
+        </w:rPr>
+        <w:t>Текст</w:t>
+      </w:r>
+    </w:p>
+    <w:p>
+      <w:pPr>
+        <w:rPr>
+          <w:lang w:eastAsia="ru-RU"/>
+        </w:rPr>
+      </w:pPr>
+    </w:p>
+    <w:p>
+      <w:pPr>
+        <w:pStyle w:val="2"/>
+        <w:rPr>
+          <w:lang w:eastAsia="ru-RU"/>
+        </w:rPr>
+      </w:pPr>
+      <w:bookmarkStart w:id="19" w:name="_Toc178553937"/>
+      <w:r>
+        <w:rPr>
+          <w:lang w:eastAsia="ru-RU"/>
+        </w:rPr>
+        <w:t>5.3 Описание функциональной схемы алгоритма</w:t>
+      </w:r>
+      <w:bookmarkEnd w:id="19"/>
+    </w:p>
+    <w:p>
+      <w:pPr>
+        <w:rPr>
+          <w:lang w:eastAsia="ru-RU"/>
+        </w:rPr>
+      </w:pPr>
+    </w:p>
+    <w:p>
+      <w:pPr>
+        <w:rPr>
+          <w:lang w:eastAsia="ru-RU"/>
+        </w:rPr>
+      </w:pPr>
+      <w:r>
+        <w:rPr>
+          <w:lang w:eastAsia="ru-RU"/>
+        </w:rPr>
+        <w:t>Текст</w:t>
+      </w:r>
+    </w:p>
+    <w:p>
+      <w:pPr>
+        <w:rPr>
+          <w:lang w:eastAsia="ru-RU"/>
+        </w:rPr>
+      </w:pPr>
+    </w:p>
+    <w:p>
+      <w:pPr>
+        <w:pStyle w:val="2"/>
+        <w:rPr>
+          <w:lang w:eastAsia="ru-RU"/>
+        </w:rPr>
+      </w:pPr>
+      <w:bookmarkStart w:id="20" w:name="_Toc178553938"/>
+      <w:r>
+        <w:rPr>
+          <w:lang w:eastAsia="ru-RU"/>
+        </w:rPr>
+        <w:t>5.4 Описание блок-схемы алгоритма</w:t>
+      </w:r>
+      <w:bookmarkEnd w:id="20"/>
+    </w:p>
+    <w:p>
+      <w:pPr>
+        <w:rPr>
+          <w:lang w:eastAsia="ru-RU"/>
+        </w:rPr>
+      </w:pPr>
+    </w:p>
+    <w:p>
+      <w:pPr>
+        <w:rPr>
+          <w:lang w:eastAsia="ru-RU"/>
+        </w:rPr>
+      </w:pPr>
+      <w:r>
+        <w:rPr>
+          <w:lang w:eastAsia="ru-RU"/>
+        </w:rPr>
+        <w:t>Текст</w:t>
+      </w:r>
+    </w:p>
+    <w:p>
+      <w:pPr>
+        <w:pStyle w:val="1"/>
+        <w:jc w:val="center"/>
+      </w:pPr>
+      <w:r>
+        <w:br w:type="page"/>
+      </w:r>
+      <w:bookmarkStart w:id="21" w:name="_Toc178553939"/>
+      <w:r>
+        <w:lastRenderedPageBreak/>
+        <w:t>ЗАКЛЮЧЕНИЕ</w:t>
+      </w:r>
+      <w:bookmarkEnd w:id="21"/>
+    </w:p>
+    <w:p>
+      <w:pPr>
+        <w:rPr>
+          <w:rFonts w:eastAsia="Calibri" w:cs="Times New Roman"/>
           <w:b/>
           <w:color w:val="000000" w:themeColor="text1"/>
           <w:sz w:val="32"/>
@@ -1815,72 +3753,137 @@
     <w:p>
       <w:pPr>
         <w:pStyle w:val="1"/>
-      </w:pPr>
-      <w:bookmarkStart w:id="6" w:name="_Toc178533319"/>
-      <w:r>
-        <w:lastRenderedPageBreak/>
-        <w:t>5 Архитектура разрабатываемой программы</w:t>
-      </w:r>
-      <w:bookmarkEnd w:id="6"/>
-    </w:p>
-    <w:p>
-      <w:pPr>
-        <w:rPr>
-          <w:lang w:eastAsia="ru-RU"/>
-        </w:rPr>
-      </w:pPr>
-    </w:p>
-    <w:p>
-      <w:pPr>
-        <w:pStyle w:val="1"/>
-      </w:pPr>
-      <w:r>
-        <w:br w:type="page"/>
-      </w:r>
-      <w:bookmarkStart w:id="7" w:name="_Toc178533320"/>
-      <w:r>
-        <w:lastRenderedPageBreak/>
-        <w:t>ЗАКЛЮЧЕНИЕ</w:t>
-      </w:r>
-      <w:bookmarkEnd w:id="7"/>
-    </w:p>
-    <w:p>
-      <w:pPr>
-        <w:rPr>
-          <w:rFonts w:ascii="Times New Roman" w:eastAsia="Calibri" w:hAnsi="Times New Roman" w:cs="Times New Roman"/>
-          <w:b/>
-          <w:color w:val="000000" w:themeColor="text1"/>
-          <w:sz w:val="32"/>
-          <w:szCs w:val="28"/>
-          <w:lang w:eastAsia="ru-RU"/>
-        </w:rPr>
-      </w:pPr>
-      <w:r>
-        <w:br w:type="page"/>
-      </w:r>
-    </w:p>
-    <w:p>
-      <w:pPr>
-        <w:pStyle w:val="1"/>
-      </w:pPr>
-      <w:bookmarkStart w:id="8" w:name="_Toc178533321"/>
+        <w:jc w:val="center"/>
+      </w:pPr>
+      <w:bookmarkStart w:id="22" w:name="_Toc178553940"/>
       <w:r>
         <w:lastRenderedPageBreak/>
         <w:t>СПИСОК ЛИТЕРАТУРНЫХ ИСТОЧНИКОВ</w:t>
       </w:r>
-      <w:bookmarkEnd w:id="8"/>
-    </w:p>
-    <w:p>
-      <w:pPr>
-        <w:rPr>
-          <w:rFonts w:ascii="Times New Roman" w:eastAsia="Calibri" w:hAnsi="Times New Roman" w:cs="Times New Roman"/>
+      <w:bookmarkEnd w:id="22"/>
+    </w:p>
+    <w:p>
+      <w:r>
+        <w:br w:type="page"/>
+      </w:r>
+    </w:p>
+    <w:p>
+      <w:pPr>
+        <w:pStyle w:val="1"/>
+        <w:jc w:val="center"/>
+      </w:pPr>
+      <w:r>
+        <w:lastRenderedPageBreak/>
+        <w:t>ПРИЛОЖЕНИЕ А</w:t>
+      </w:r>
+      <w:r>
+        <w:t xml:space="preserve"> </w:t>
+      </w:r>
+      <w:r>
+        <w:br/>
+      </w:r>
+      <w:r>
+        <w:t>(обязательное)</w:t>
+      </w:r>
+      <w:r>
+        <w:t xml:space="preserve"> </w:t>
+      </w:r>
+      <w:r>
+        <w:br/>
+      </w:r>
+      <w:r>
+        <w:t>Исходный код</w:t>
+      </w:r>
+    </w:p>
+    <w:p>
+      <w:pPr>
+        <w:rPr>
           <w:b/>
-          <w:color w:val="000000" w:themeColor="text1"/>
-          <w:sz w:val="32"/>
-          <w:szCs w:val="28"/>
-          <w:lang w:eastAsia="ru-RU"/>
-        </w:rPr>
-      </w:pPr>
+          <w:sz w:val="30"/>
+          <w:szCs w:val="30"/>
+        </w:rPr>
+      </w:pPr>
+      <w:r>
+        <w:rPr>
+          <w:b/>
+          <w:sz w:val="30"/>
+          <w:szCs w:val="30"/>
+        </w:rPr>
+        <w:br w:type="page"/>
+      </w:r>
+    </w:p>
+    <w:p>
+      <w:pPr>
+        <w:pStyle w:val="1"/>
+        <w:jc w:val="center"/>
+      </w:pPr>
+      <w:r>
+        <w:lastRenderedPageBreak/>
+        <w:t xml:space="preserve">ПРИЛОЖЕНИЕ </w:t>
+      </w:r>
+      <w:r>
+        <w:t xml:space="preserve">Б </w:t>
+      </w:r>
+      <w:r>
+        <w:br/>
+      </w:r>
+      <w:r>
+        <w:t>(обязательное)</w:t>
+      </w:r>
+      <w:r>
+        <w:t xml:space="preserve"> </w:t>
+      </w:r>
+      <w:r>
+        <w:br/>
+      </w:r>
+      <w:r>
+        <w:t>Функциональная схема алгоритма</w:t>
+      </w:r>
+    </w:p>
+    <w:p>
+      <w:pPr>
+        <w:rPr>
+          <w:b/>
+          <w:sz w:val="30"/>
+          <w:szCs w:val="30"/>
+        </w:rPr>
+      </w:pPr>
+      <w:r>
+        <w:rPr>
+          <w:b/>
+          <w:sz w:val="30"/>
+          <w:szCs w:val="30"/>
+        </w:rPr>
+        <w:br w:type="page"/>
+      </w:r>
+    </w:p>
+    <w:p>
+      <w:pPr>
+        <w:pStyle w:val="1"/>
+        <w:jc w:val="center"/>
+      </w:pPr>
+      <w:r>
+        <w:lastRenderedPageBreak/>
+        <w:t>ПРИЛОЖЕНИЕ А</w:t>
+      </w:r>
+      <w:r>
+        <w:t xml:space="preserve"> </w:t>
+      </w:r>
+      <w:r>
+        <w:br/>
+      </w:r>
+      <w:r>
+        <w:t>(обязательное)</w:t>
+      </w:r>
+      <w:r>
+        <w:t xml:space="preserve"> </w:t>
+      </w:r>
+      <w:r>
+        <w:br/>
+      </w:r>
+      <w:r>
+        <w:t>Блок-схема алгоритма</w:t>
+      </w:r>
     </w:p>
     <w:sectPr>
       <w:pgSz w:w="11906" w:h="16838" w:code="9"/>
@@ -1893,8 +3896,129 @@
 </w:document>
 </file>
 
+<file path=word/numbering.xml><?xml version="1.0" encoding="utf-8"?>
+<w:numbering xmlns:wpc="http://schemas.microsoft.com/office/word/2010/wordprocessingCanvas" xmlns:cx="http://schemas.microsoft.com/office/drawing/2014/chartex" xmlns:cx1="http://schemas.microsoft.com/office/drawing/2015/9/8/chartex" xmlns:cx2="http://schemas.microsoft.com/office/drawing/2015/10/21/chartex" xmlns:cx3="http://schemas.microsoft.com/office/drawing/2016/5/9/chartex" xmlns:cx4="http://schemas.microsoft.com/office/drawing/2016/5/10/chartex" xmlns:cx5="http://schemas.microsoft.com/office/drawing/2016/5/11/chartex" xmlns:cx6="http://schemas.microsoft.com/office/drawing/2016/5/12/chartex" xmlns:cx7="http://schemas.microsoft.com/office/drawing/2016/5/13/chartex" xmlns:cx8="http://schemas.microsoft.com/office/drawing/2016/5/14/chartex" xmlns:mc="http://schemas.openxmlformats.org/markup-compatibility/2006" xmlns:aink="http://schemas.microsoft.com/office/drawing/2016/ink" xmlns:am3d="http://schemas.microsoft.com/office/drawing/2017/model3d" xmlns:o="urn:schemas-microsoft-com:office:office" xmlns:r="http://schemas.openxmlformats.org/officeDocument/2006/relationships" xmlns:m="http://schemas.openxmlformats.org/officeDocument/2006/math" xmlns:v="urn:schemas-microsoft-com:vml" xmlns:wp14="http://schemas.microsoft.com/office/word/2010/wordprocessingDrawing" xmlns:wp="http://schemas.openxmlformats.org/drawingml/2006/wordprocessingDrawing" xmlns:w10="urn:schemas-microsoft-com:office:word" xmlns:w="http://schemas.openxmlformats.org/wordprocessingml/2006/main" xmlns:w14="http://schemas.microsoft.com/office/word/2010/wordml" xmlns:w15="http://schemas.microsoft.com/office/word/2012/wordml" xmlns:w16cex="http://schemas.microsoft.com/office/word/2018/wordml/cex" xmlns:w16cid="http://schemas.microsoft.com/office/word/2016/wordml/cid" xmlns:w16="http://schemas.microsoft.com/office/word/2018/wordml" xmlns:w16sdtdh="http://schemas.microsoft.com/office/word/2020/wordml/sdtdatahash" xmlns:w16se="http://schemas.microsoft.com/office/word/2015/wordml/symex" xmlns:wpg="http://schemas.microsoft.com/office/word/2010/wordprocessingGroup" xmlns:wpi="http://schemas.microsoft.com/office/word/2010/wordprocessingInk" xmlns:wne="http://schemas.microsoft.com/office/word/2006/wordml" xmlns:wps="http://schemas.microsoft.com/office/word/2010/wordprocessingShape" mc:Ignorable="w14 w15 w16se w16cid w16 w16cex w16sdtdh wp14">
+  <w:abstractNum w:abstractNumId="0" w15:restartNumberingAfterBreak="0">
+    <w:nsid w:val="617103BA"/>
+    <w:multiLevelType w:val="multilevel"/>
+    <w:tmpl w:val="76283FC4"/>
+    <w:lvl w:ilvl="0">
+      <w:start w:val="1"/>
+      <w:numFmt w:val="decimal"/>
+      <w:lvlText w:val="%1"/>
+      <w:lvlJc w:val="left"/>
+      <w:pPr>
+        <w:ind w:left="420" w:hanging="420"/>
+      </w:pPr>
+      <w:rPr>
+        <w:rFonts w:hint="default"/>
+      </w:rPr>
+    </w:lvl>
+    <w:lvl w:ilvl="1">
+      <w:start w:val="1"/>
+      <w:numFmt w:val="decimal"/>
+      <w:lvlText w:val="%1.%2"/>
+      <w:lvlJc w:val="left"/>
+      <w:pPr>
+        <w:ind w:left="420" w:hanging="420"/>
+      </w:pPr>
+      <w:rPr>
+        <w:rFonts w:hint="default"/>
+      </w:rPr>
+    </w:lvl>
+    <w:lvl w:ilvl="2">
+      <w:start w:val="1"/>
+      <w:numFmt w:val="decimal"/>
+      <w:lvlText w:val="%1.%2.%3"/>
+      <w:lvlJc w:val="left"/>
+      <w:pPr>
+        <w:ind w:left="720" w:hanging="720"/>
+      </w:pPr>
+      <w:rPr>
+        <w:rFonts w:hint="default"/>
+      </w:rPr>
+    </w:lvl>
+    <w:lvl w:ilvl="3">
+      <w:start w:val="1"/>
+      <w:numFmt w:val="decimal"/>
+      <w:lvlText w:val="%1.%2.%3.%4"/>
+      <w:lvlJc w:val="left"/>
+      <w:pPr>
+        <w:ind w:left="1080" w:hanging="1080"/>
+      </w:pPr>
+      <w:rPr>
+        <w:rFonts w:hint="default"/>
+      </w:rPr>
+    </w:lvl>
+    <w:lvl w:ilvl="4">
+      <w:start w:val="1"/>
+      <w:numFmt w:val="decimal"/>
+      <w:lvlText w:val="%1.%2.%3.%4.%5"/>
+      <w:lvlJc w:val="left"/>
+      <w:pPr>
+        <w:ind w:left="1080" w:hanging="1080"/>
+      </w:pPr>
+      <w:rPr>
+        <w:rFonts w:hint="default"/>
+      </w:rPr>
+    </w:lvl>
+    <w:lvl w:ilvl="5">
+      <w:start w:val="1"/>
+      <w:numFmt w:val="decimal"/>
+      <w:lvlText w:val="%1.%2.%3.%4.%5.%6"/>
+      <w:lvlJc w:val="left"/>
+      <w:pPr>
+        <w:ind w:left="1440" w:hanging="1440"/>
+      </w:pPr>
+      <w:rPr>
+        <w:rFonts w:hint="default"/>
+      </w:rPr>
+    </w:lvl>
+    <w:lvl w:ilvl="6">
+      <w:start w:val="1"/>
+      <w:numFmt w:val="decimal"/>
+      <w:lvlText w:val="%1.%2.%3.%4.%5.%6.%7"/>
+      <w:lvlJc w:val="left"/>
+      <w:pPr>
+        <w:ind w:left="1440" w:hanging="1440"/>
+      </w:pPr>
+      <w:rPr>
+        <w:rFonts w:hint="default"/>
+      </w:rPr>
+    </w:lvl>
+    <w:lvl w:ilvl="7">
+      <w:start w:val="1"/>
+      <w:numFmt w:val="decimal"/>
+      <w:lvlText w:val="%1.%2.%3.%4.%5.%6.%7.%8"/>
+      <w:lvlJc w:val="left"/>
+      <w:pPr>
+        <w:ind w:left="1800" w:hanging="1800"/>
+      </w:pPr>
+      <w:rPr>
+        <w:rFonts w:hint="default"/>
+      </w:rPr>
+    </w:lvl>
+    <w:lvl w:ilvl="8">
+      <w:start w:val="1"/>
+      <w:numFmt w:val="decimal"/>
+      <w:lvlText w:val="%1.%2.%3.%4.%5.%6.%7.%8.%9"/>
+      <w:lvlJc w:val="left"/>
+      <w:pPr>
+        <w:ind w:left="2160" w:hanging="2160"/>
+      </w:pPr>
+      <w:rPr>
+        <w:rFonts w:hint="default"/>
+      </w:rPr>
+    </w:lvl>
+  </w:abstractNum>
+  <w:num w:numId="1">
+    <w:abstractNumId w:val="0"/>
+  </w:num>
+</w:numbering>
+</file>
+
 <file path=word/styles.xml><?xml version="1.0" encoding="utf-8"?>
-<w:styles xmlns:mc="http://schemas.openxmlformats.org/markup-compatibility/2006" xmlns:r="http://schemas.openxmlformats.org/officeDocument/2006/relationships" xmlns:w="http://schemas.openxmlformats.org/wordprocessingml/2006/main" xmlns:w14="http://schemas.microsoft.com/office/word/2010/wordml" xmlns:w15="http://schemas.microsoft.com/office/word/2012/wordml" xmlns:w16se="http://schemas.microsoft.com/office/word/2015/wordml/symex" mc:Ignorable="w14 w15 w16se">
+<w:styles xmlns:mc="http://schemas.openxmlformats.org/markup-compatibility/2006" xmlns:r="http://schemas.openxmlformats.org/officeDocument/2006/relationships" xmlns:w="http://schemas.openxmlformats.org/wordprocessingml/2006/main" xmlns:w14="http://schemas.microsoft.com/office/word/2010/wordml" xmlns:w15="http://schemas.microsoft.com/office/word/2012/wordml" xmlns:w16cex="http://schemas.microsoft.com/office/word/2018/wordml/cex" xmlns:w16cid="http://schemas.microsoft.com/office/word/2016/wordml/cid" xmlns:w16="http://schemas.microsoft.com/office/word/2018/wordml" xmlns:w16sdtdh="http://schemas.microsoft.com/office/word/2020/wordml/sdtdatahash" xmlns:w16se="http://schemas.microsoft.com/office/word/2015/wordml/symex" mc:Ignorable="w14 w15 w16se w16cid w16 w16cex w16sdtdh">
   <w:docDefaults>
     <w:rPrDefault>
       <w:rPr>
@@ -1910,7 +4034,7 @@
       </w:pPr>
     </w:pPrDefault>
   </w:docDefaults>
-  <w:latentStyles w:defLockedState="0" w:defUIPriority="99" w:defSemiHidden="0" w:defUnhideWhenUsed="0" w:defQFormat="0" w:count="371">
+  <w:latentStyles w:defLockedState="0" w:defUIPriority="99" w:defSemiHidden="0" w:defUnhideWhenUsed="0" w:defQFormat="0" w:count="376">
     <w:lsdException w:name="Normal" w:uiPriority="0" w:qFormat="1"/>
     <w:lsdException w:name="heading 1" w:uiPriority="9" w:qFormat="1"/>
     <w:lsdException w:name="heading 2" w:semiHidden="1" w:uiPriority="9" w:unhideWhenUsed="1" w:qFormat="1"/>
@@ -2282,10 +4406,20 @@
     <w:lsdException w:name="List Table 5 Dark Accent 6" w:uiPriority="50"/>
     <w:lsdException w:name="List Table 6 Colorful Accent 6" w:uiPriority="51"/>
     <w:lsdException w:name="List Table 7 Colorful Accent 6" w:uiPriority="52"/>
+    <w:lsdException w:name="Mention" w:semiHidden="1" w:unhideWhenUsed="1"/>
+    <w:lsdException w:name="Smart Hyperlink" w:semiHidden="1" w:unhideWhenUsed="1"/>
+    <w:lsdException w:name="Hashtag" w:semiHidden="1" w:unhideWhenUsed="1"/>
+    <w:lsdException w:name="Unresolved Mention" w:semiHidden="1" w:unhideWhenUsed="1"/>
+    <w:lsdException w:name="Smart Link" w:semiHidden="1" w:unhideWhenUsed="1"/>
   </w:latentStyles>
   <w:style w:type="paragraph" w:default="1" w:styleId="a">
     <w:name w:val="Normal"/>
     <w:qFormat/>
+    <w:rsid w:val="00FF27A9"/>
+    <w:rPr>
+      <w:rFonts w:ascii="Times New Roman" w:hAnsi="Times New Roman"/>
+      <w:sz w:val="28"/>
+    </w:rPr>
   </w:style>
   <w:style w:type="paragraph" w:styleId="1">
     <w:name w:val="heading 1"/>
@@ -2302,7 +4436,7 @@
       <w:outlineLvl w:val="0"/>
     </w:pPr>
     <w:rPr>
-      <w:rFonts w:ascii="Times New Roman" w:eastAsiaTheme="majorEastAsia" w:hAnsi="Times New Roman" w:cstheme="majorBidi"/>
+      <w:rFonts w:eastAsiaTheme="majorEastAsia" w:cstheme="majorBidi"/>
       <w:b/>
       <w:color w:val="000000" w:themeColor="text1"/>
       <w:sz w:val="32"/>
@@ -2317,7 +4451,7 @@
     <w:uiPriority w:val="9"/>
     <w:unhideWhenUsed/>
     <w:qFormat/>
-    <w:rsid w:val="00955F36"/>
+    <w:rsid w:val="00FF27A9"/>
     <w:pPr>
       <w:keepNext/>
       <w:keepLines/>
@@ -2325,9 +4459,9 @@
       <w:outlineLvl w:val="1"/>
     </w:pPr>
     <w:rPr>
-      <w:rFonts w:asciiTheme="majorHAnsi" w:eastAsiaTheme="majorEastAsia" w:hAnsiTheme="majorHAnsi" w:cstheme="majorBidi"/>
-      <w:color w:val="2E74B5" w:themeColor="accent1" w:themeShade="BF"/>
-      <w:sz w:val="26"/>
+      <w:rFonts w:eastAsiaTheme="majorEastAsia" w:cstheme="majorBidi"/>
+      <w:b/>
+      <w:color w:val="000000" w:themeColor="text1"/>
       <w:szCs w:val="26"/>
     </w:rPr>
   </w:style>
@@ -2561,11 +4695,12 @@
     <w:basedOn w:val="a0"/>
     <w:link w:val="2"/>
     <w:uiPriority w:val="9"/>
-    <w:rsid w:val="00955F36"/>
+    <w:rsid w:val="00FF27A9"/>
     <w:rPr>
-      <w:rFonts w:asciiTheme="majorHAnsi" w:eastAsiaTheme="majorEastAsia" w:hAnsiTheme="majorHAnsi" w:cstheme="majorBidi"/>
-      <w:color w:val="2E74B5" w:themeColor="accent1" w:themeShade="BF"/>
-      <w:sz w:val="26"/>
+      <w:rFonts w:ascii="Times New Roman" w:eastAsiaTheme="majorEastAsia" w:hAnsi="Times New Roman" w:cstheme="majorBidi"/>
+      <w:b/>
+      <w:color w:val="000000" w:themeColor="text1"/>
+      <w:sz w:val="28"/>
       <w:szCs w:val="26"/>
     </w:rPr>
   </w:style>
@@ -2661,6 +4796,28 @@
     <w:pPr>
       <w:spacing w:after="100"/>
     </w:pPr>
+  </w:style>
+  <w:style w:type="paragraph" w:styleId="aa">
+    <w:name w:val="List Paragraph"/>
+    <w:basedOn w:val="a"/>
+    <w:uiPriority w:val="34"/>
+    <w:qFormat/>
+    <w:rsid w:val="00FF27A9"/>
+    <w:pPr>
+      <w:ind w:left="720"/>
+      <w:contextualSpacing/>
+    </w:pPr>
+  </w:style>
+  <w:style w:type="character" w:styleId="ab">
+    <w:name w:val="Strong"/>
+    <w:basedOn w:val="a0"/>
+    <w:uiPriority w:val="22"/>
+    <w:qFormat/>
+    <w:rsid w:val="009740EC"/>
+    <w:rPr>
+      <w:b/>
+      <w:bCs/>
+    </w:rPr>
   </w:style>
 </w:styles>
 </file>

</xml_diff>